<commit_message>
Scenario for Profile Picture & Description added.
</commit_message>
<xml_diff>
--- a/Iteration II/Model/login-logout.docx
+++ b/Iteration II/Model/login-logout.docx
@@ -1,6 +1,6 @@
 
 <file path=word/document.xml><?xml version="1.0" encoding="utf-8"?>
-<w:document xmlns:wpc="http://schemas.microsoft.com/office/word/2010/wordprocessingCanvas" xmlns:mc="http://schemas.openxmlformats.org/markup-compatibility/2006" xmlns:o="urn:schemas-microsoft-com:office:office" xmlns:r="http://schemas.openxmlformats.org/officeDocument/2006/relationships" xmlns:m="http://schemas.openxmlformats.org/officeDocument/2006/math" xmlns:v="urn:schemas-microsoft-com:vml" xmlns:wp14="http://schemas.microsoft.com/office/word/2010/wordprocessingDrawing" xmlns:wp="http://schemas.openxmlformats.org/drawingml/2006/wordprocessingDrawing" xmlns:w10="urn:schemas-microsoft-com:office:word" xmlns:w="http://schemas.openxmlformats.org/wordprocessingml/2006/main" xmlns:w14="http://schemas.microsoft.com/office/word/2010/wordml" xmlns:wpg="http://schemas.microsoft.com/office/word/2010/wordprocessingGroup" xmlns:wpi="http://schemas.microsoft.com/office/word/2010/wordprocessingInk" xmlns:wne="http://schemas.microsoft.com/office/word/2006/wordml" xmlns:wps="http://schemas.microsoft.com/office/word/2010/wordprocessingShape" mc:Ignorable="w14 wp14">
+<w:document xmlns:ve="http://schemas.openxmlformats.org/markup-compatibility/2006" xmlns:o="urn:schemas-microsoft-com:office:office" xmlns:r="http://schemas.openxmlformats.org/officeDocument/2006/relationships" xmlns:m="http://schemas.openxmlformats.org/officeDocument/2006/math" xmlns:v="urn:schemas-microsoft-com:vml" xmlns:wp="http://schemas.openxmlformats.org/drawingml/2006/wordprocessingDrawing" xmlns:w10="urn:schemas-microsoft-com:office:word" xmlns:w="http://schemas.openxmlformats.org/wordprocessingml/2006/main" xmlns:wne="http://schemas.microsoft.com/office/word/2006/wordml">
   <w:body>
     <w:p>
       <w:pPr>
@@ -30,7 +30,7 @@
           <w:insideH w:val="single" w:sz="4" w:space="0" w:color="auto"/>
           <w:insideV w:val="single" w:sz="4" w:space="0" w:color="auto"/>
         </w:tblBorders>
-        <w:tblLook w:val="04A0" w:firstRow="1" w:lastRow="0" w:firstColumn="1" w:lastColumn="0" w:noHBand="0" w:noVBand="1"/>
+        <w:tblLook w:val="04A0"/>
       </w:tblPr>
       <w:tblGrid>
         <w:gridCol w:w="4878"/>
@@ -39,12 +39,12 @@
       </w:tblGrid>
       <w:tr>
         <w:trPr>
-          <w:cnfStyle w:val="100000000000" w:firstRow="1" w:lastRow="0" w:firstColumn="0" w:lastColumn="0" w:oddVBand="0" w:evenVBand="0" w:oddHBand="0" w:evenHBand="0" w:firstRowFirstColumn="0" w:firstRowLastColumn="0" w:lastRowFirstColumn="0" w:lastRowLastColumn="0"/>
+          <w:cnfStyle w:val="100000000000"/>
           <w:trHeight w:val="779"/>
         </w:trPr>
         <w:tc>
           <w:tcPr>
-            <w:cnfStyle w:val="001000000000" w:firstRow="0" w:lastRow="0" w:firstColumn="1" w:lastColumn="0" w:oddVBand="0" w:evenVBand="0" w:oddHBand="0" w:evenHBand="0" w:firstRowFirstColumn="0" w:firstRowLastColumn="0" w:lastRowFirstColumn="0" w:lastRowLastColumn="0"/>
+            <w:cnfStyle w:val="001000000000"/>
             <w:tcW w:w="7554" w:type="dxa"/>
             <w:gridSpan w:val="2"/>
             <w:tcBorders>
@@ -93,7 +93,7 @@
           <w:p>
             <w:pPr>
               <w:jc w:val="center"/>
-              <w:cnfStyle w:val="100000000000" w:firstRow="1" w:lastRow="0" w:firstColumn="0" w:lastColumn="0" w:oddVBand="0" w:evenVBand="0" w:oddHBand="0" w:evenHBand="0" w:firstRowFirstColumn="0" w:firstRowLastColumn="0" w:lastRowFirstColumn="0" w:lastRowLastColumn="0"/>
+              <w:cnfStyle w:val="100000000000"/>
               <w:rPr>
                 <w:color w:val="000000" w:themeColor="text1"/>
                 <w:rtl/>
@@ -114,12 +114,12 @@
       </w:tr>
       <w:tr>
         <w:trPr>
-          <w:cnfStyle w:val="000000100000" w:firstRow="0" w:lastRow="0" w:firstColumn="0" w:lastColumn="0" w:oddVBand="0" w:evenVBand="0" w:oddHBand="1" w:evenHBand="0" w:firstRowFirstColumn="0" w:firstRowLastColumn="0" w:lastRowFirstColumn="0" w:lastRowLastColumn="0"/>
+          <w:cnfStyle w:val="000000100000"/>
           <w:trHeight w:val="779"/>
         </w:trPr>
         <w:tc>
           <w:tcPr>
-            <w:cnfStyle w:val="001000000000" w:firstRow="0" w:lastRow="0" w:firstColumn="1" w:lastColumn="0" w:oddVBand="0" w:evenVBand="0" w:oddHBand="0" w:evenHBand="0" w:firstRowFirstColumn="0" w:firstRowLastColumn="0" w:lastRowFirstColumn="0" w:lastRowLastColumn="0"/>
+            <w:cnfStyle w:val="001000000000"/>
             <w:tcW w:w="7554" w:type="dxa"/>
             <w:gridSpan w:val="2"/>
             <w:tcBorders>
@@ -165,7 +165,7 @@
           <w:p>
             <w:pPr>
               <w:jc w:val="center"/>
-              <w:cnfStyle w:val="000000100000" w:firstRow="0" w:lastRow="0" w:firstColumn="0" w:lastColumn="0" w:oddVBand="0" w:evenVBand="0" w:oddHBand="1" w:evenHBand="0" w:firstRowFirstColumn="0" w:firstRowLastColumn="0" w:lastRowFirstColumn="0" w:lastRowLastColumn="0"/>
+              <w:cnfStyle w:val="000000100000"/>
               <w:rPr>
                 <w:b/>
                 <w:bCs/>
@@ -187,12 +187,12 @@
       </w:tr>
       <w:tr>
         <w:trPr>
-          <w:cnfStyle w:val="000000010000" w:firstRow="0" w:lastRow="0" w:firstColumn="0" w:lastColumn="0" w:oddVBand="0" w:evenVBand="0" w:oddHBand="0" w:evenHBand="1" w:firstRowFirstColumn="0" w:firstRowLastColumn="0" w:lastRowFirstColumn="0" w:lastRowLastColumn="0"/>
+          <w:cnfStyle w:val="000000010000"/>
           <w:trHeight w:val="779"/>
         </w:trPr>
         <w:tc>
           <w:tcPr>
-            <w:cnfStyle w:val="001000000000" w:firstRow="0" w:lastRow="0" w:firstColumn="1" w:lastColumn="0" w:oddVBand="0" w:evenVBand="0" w:oddHBand="0" w:evenHBand="0" w:firstRowFirstColumn="0" w:firstRowLastColumn="0" w:lastRowFirstColumn="0" w:lastRowLastColumn="0"/>
+            <w:cnfStyle w:val="001000000000"/>
             <w:tcW w:w="7554" w:type="dxa"/>
             <w:gridSpan w:val="2"/>
             <w:tcBorders>
@@ -238,7 +238,7 @@
           <w:p>
             <w:pPr>
               <w:jc w:val="center"/>
-              <w:cnfStyle w:val="000000010000" w:firstRow="0" w:lastRow="0" w:firstColumn="0" w:lastColumn="0" w:oddVBand="0" w:evenVBand="0" w:oddHBand="0" w:evenHBand="1" w:firstRowFirstColumn="0" w:firstRowLastColumn="0" w:lastRowFirstColumn="0" w:lastRowLastColumn="0"/>
+              <w:cnfStyle w:val="000000010000"/>
               <w:rPr>
                 <w:b/>
                 <w:bCs/>
@@ -260,12 +260,12 @@
       </w:tr>
       <w:tr>
         <w:trPr>
-          <w:cnfStyle w:val="000000100000" w:firstRow="0" w:lastRow="0" w:firstColumn="0" w:lastColumn="0" w:oddVBand="0" w:evenVBand="0" w:oddHBand="1" w:evenHBand="0" w:firstRowFirstColumn="0" w:firstRowLastColumn="0" w:lastRowFirstColumn="0" w:lastRowLastColumn="0"/>
+          <w:cnfStyle w:val="000000100000"/>
           <w:trHeight w:val="779"/>
         </w:trPr>
         <w:tc>
           <w:tcPr>
-            <w:cnfStyle w:val="001000000000" w:firstRow="0" w:lastRow="0" w:firstColumn="1" w:lastColumn="0" w:oddVBand="0" w:evenVBand="0" w:oddHBand="0" w:evenHBand="0" w:firstRowFirstColumn="0" w:firstRowLastColumn="0" w:lastRowFirstColumn="0" w:lastRowLastColumn="0"/>
+            <w:cnfStyle w:val="001000000000"/>
             <w:tcW w:w="7554" w:type="dxa"/>
             <w:gridSpan w:val="2"/>
             <w:tcBorders>
@@ -311,7 +311,7 @@
           <w:p>
             <w:pPr>
               <w:jc w:val="center"/>
-              <w:cnfStyle w:val="000000100000" w:firstRow="0" w:lastRow="0" w:firstColumn="0" w:lastColumn="0" w:oddVBand="0" w:evenVBand="0" w:oddHBand="1" w:evenHBand="0" w:firstRowFirstColumn="0" w:firstRowLastColumn="0" w:lastRowFirstColumn="0" w:lastRowLastColumn="0"/>
+              <w:cnfStyle w:val="000000100000"/>
               <w:rPr>
                 <w:b/>
                 <w:bCs/>
@@ -333,12 +333,12 @@
       </w:tr>
       <w:tr>
         <w:trPr>
-          <w:cnfStyle w:val="000000010000" w:firstRow="0" w:lastRow="0" w:firstColumn="0" w:lastColumn="0" w:oddVBand="0" w:evenVBand="0" w:oddHBand="0" w:evenHBand="1" w:firstRowFirstColumn="0" w:firstRowLastColumn="0" w:lastRowFirstColumn="0" w:lastRowLastColumn="0"/>
+          <w:cnfStyle w:val="000000010000"/>
           <w:trHeight w:val="779"/>
         </w:trPr>
         <w:tc>
           <w:tcPr>
-            <w:cnfStyle w:val="001000000000" w:firstRow="0" w:lastRow="0" w:firstColumn="1" w:lastColumn="0" w:oddVBand="0" w:evenVBand="0" w:oddHBand="0" w:evenHBand="0" w:firstRowFirstColumn="0" w:firstRowLastColumn="0" w:lastRowFirstColumn="0" w:lastRowLastColumn="0"/>
+            <w:cnfStyle w:val="001000000000"/>
             <w:tcW w:w="7554" w:type="dxa"/>
             <w:gridSpan w:val="2"/>
             <w:tcBorders>
@@ -394,7 +394,7 @@
           <w:p>
             <w:pPr>
               <w:jc w:val="center"/>
-              <w:cnfStyle w:val="000000010000" w:firstRow="0" w:lastRow="0" w:firstColumn="0" w:lastColumn="0" w:oddVBand="0" w:evenVBand="0" w:oddHBand="0" w:evenHBand="1" w:firstRowFirstColumn="0" w:firstRowLastColumn="0" w:lastRowFirstColumn="0" w:lastRowLastColumn="0"/>
+              <w:cnfStyle w:val="000000010000"/>
               <w:rPr>
                 <w:b/>
                 <w:bCs/>
@@ -416,12 +416,12 @@
       </w:tr>
       <w:tr>
         <w:trPr>
-          <w:cnfStyle w:val="000000100000" w:firstRow="0" w:lastRow="0" w:firstColumn="0" w:lastColumn="0" w:oddVBand="0" w:evenVBand="0" w:oddHBand="1" w:evenHBand="0" w:firstRowFirstColumn="0" w:firstRowLastColumn="0" w:lastRowFirstColumn="0" w:lastRowLastColumn="0"/>
+          <w:cnfStyle w:val="000000100000"/>
           <w:trHeight w:val="779"/>
         </w:trPr>
         <w:tc>
           <w:tcPr>
-            <w:cnfStyle w:val="001000000000" w:firstRow="0" w:lastRow="0" w:firstColumn="1" w:lastColumn="0" w:oddVBand="0" w:evenVBand="0" w:oddHBand="0" w:evenHBand="0" w:firstRowFirstColumn="0" w:firstRowLastColumn="0" w:lastRowFirstColumn="0" w:lastRowLastColumn="0"/>
+            <w:cnfStyle w:val="001000000000"/>
             <w:tcW w:w="7554" w:type="dxa"/>
             <w:gridSpan w:val="2"/>
             <w:tcBorders>
@@ -477,7 +477,7 @@
           <w:p>
             <w:pPr>
               <w:jc w:val="center"/>
-              <w:cnfStyle w:val="000000100000" w:firstRow="0" w:lastRow="0" w:firstColumn="0" w:lastColumn="0" w:oddVBand="0" w:evenVBand="0" w:oddHBand="1" w:evenHBand="0" w:firstRowFirstColumn="0" w:firstRowLastColumn="0" w:lastRowFirstColumn="0" w:lastRowLastColumn="0"/>
+              <w:cnfStyle w:val="000000100000"/>
               <w:rPr>
                 <w:b/>
                 <w:bCs/>
@@ -499,12 +499,12 @@
       </w:tr>
       <w:tr>
         <w:trPr>
-          <w:cnfStyle w:val="000000010000" w:firstRow="0" w:lastRow="0" w:firstColumn="0" w:lastColumn="0" w:oddVBand="0" w:evenVBand="0" w:oddHBand="0" w:evenHBand="1" w:firstRowFirstColumn="0" w:firstRowLastColumn="0" w:lastRowFirstColumn="0" w:lastRowLastColumn="0"/>
+          <w:cnfStyle w:val="000000010000"/>
           <w:trHeight w:val="779"/>
         </w:trPr>
         <w:tc>
           <w:tcPr>
-            <w:cnfStyle w:val="001000000000" w:firstRow="0" w:lastRow="0" w:firstColumn="1" w:lastColumn="0" w:oddVBand="0" w:evenVBand="0" w:oddHBand="0" w:evenHBand="0" w:firstRowFirstColumn="0" w:firstRowLastColumn="0" w:lastRowFirstColumn="0" w:lastRowLastColumn="0"/>
+            <w:cnfStyle w:val="001000000000"/>
             <w:tcW w:w="7554" w:type="dxa"/>
             <w:gridSpan w:val="2"/>
             <w:tcBorders>
@@ -560,7 +560,7 @@
           <w:p>
             <w:pPr>
               <w:jc w:val="center"/>
-              <w:cnfStyle w:val="000000010000" w:firstRow="0" w:lastRow="0" w:firstColumn="0" w:lastColumn="0" w:oddVBand="0" w:evenVBand="0" w:oddHBand="0" w:evenHBand="1" w:firstRowFirstColumn="0" w:firstRowLastColumn="0" w:lastRowFirstColumn="0" w:lastRowLastColumn="0"/>
+              <w:cnfStyle w:val="000000010000"/>
               <w:rPr>
                 <w:b/>
                 <w:bCs/>
@@ -582,12 +582,12 @@
       </w:tr>
       <w:tr>
         <w:trPr>
-          <w:cnfStyle w:val="000000100000" w:firstRow="0" w:lastRow="0" w:firstColumn="0" w:lastColumn="0" w:oddVBand="0" w:evenVBand="0" w:oddHBand="1" w:evenHBand="0" w:firstRowFirstColumn="0" w:firstRowLastColumn="0" w:lastRowFirstColumn="0" w:lastRowLastColumn="0"/>
+          <w:cnfStyle w:val="000000100000"/>
           <w:trHeight w:val="779"/>
         </w:trPr>
         <w:tc>
           <w:tcPr>
-            <w:cnfStyle w:val="001000000000" w:firstRow="0" w:lastRow="0" w:firstColumn="1" w:lastColumn="0" w:oddVBand="0" w:evenVBand="0" w:oddHBand="0" w:evenHBand="0" w:firstRowFirstColumn="0" w:firstRowLastColumn="0" w:lastRowFirstColumn="0" w:lastRowLastColumn="0"/>
+            <w:cnfStyle w:val="001000000000"/>
             <w:tcW w:w="7554" w:type="dxa"/>
             <w:gridSpan w:val="2"/>
             <w:tcBorders>
@@ -624,7 +624,7 @@
           <w:p>
             <w:pPr>
               <w:jc w:val="center"/>
-              <w:cnfStyle w:val="000000100000" w:firstRow="0" w:lastRow="0" w:firstColumn="0" w:lastColumn="0" w:oddVBand="0" w:evenVBand="0" w:oddHBand="1" w:evenHBand="0" w:firstRowFirstColumn="0" w:firstRowLastColumn="0" w:lastRowFirstColumn="0" w:lastRowLastColumn="0"/>
+              <w:cnfStyle w:val="000000100000"/>
               <w:rPr>
                 <w:b/>
                 <w:bCs/>
@@ -656,12 +656,12 @@
           </w:tblBorders>
         </w:tblPrEx>
         <w:trPr>
-          <w:cnfStyle w:val="000000010000" w:firstRow="0" w:lastRow="0" w:firstColumn="0" w:lastColumn="0" w:oddVBand="0" w:evenVBand="0" w:oddHBand="0" w:evenHBand="1" w:firstRowFirstColumn="0" w:firstRowLastColumn="0" w:lastRowFirstColumn="0" w:lastRowLastColumn="0"/>
+          <w:cnfStyle w:val="000000010000"/>
           <w:trHeight w:val="825"/>
         </w:trPr>
         <w:tc>
           <w:tcPr>
-            <w:cnfStyle w:val="001000000000" w:firstRow="0" w:lastRow="0" w:firstColumn="1" w:lastColumn="0" w:oddVBand="0" w:evenVBand="0" w:oddHBand="0" w:evenHBand="0" w:firstRowFirstColumn="0" w:firstRowLastColumn="0" w:lastRowFirstColumn="0" w:lastRowLastColumn="0"/>
+            <w:cnfStyle w:val="001000000000"/>
             <w:tcW w:w="4878" w:type="dxa"/>
             <w:tcBorders>
               <w:top w:val="single" w:sz="4" w:space="0" w:color="auto"/>
@@ -705,7 +705,7 @@
           <w:p>
             <w:pPr>
               <w:jc w:val="center"/>
-              <w:cnfStyle w:val="000000010000" w:firstRow="0" w:lastRow="0" w:firstColumn="0" w:lastColumn="0" w:oddVBand="0" w:evenVBand="0" w:oddHBand="0" w:evenHBand="1" w:firstRowFirstColumn="0" w:firstRowLastColumn="0" w:lastRowFirstColumn="0" w:lastRowLastColumn="0"/>
+              <w:cnfStyle w:val="000000010000"/>
               <w:rPr>
                 <w:b/>
                 <w:bCs/>
@@ -739,12 +739,12 @@
           </w:tblBorders>
         </w:tblPrEx>
         <w:trPr>
-          <w:cnfStyle w:val="000000100000" w:firstRow="0" w:lastRow="0" w:firstColumn="0" w:lastColumn="0" w:oddVBand="0" w:evenVBand="0" w:oddHBand="1" w:evenHBand="0" w:firstRowFirstColumn="0" w:firstRowLastColumn="0" w:lastRowFirstColumn="0" w:lastRowLastColumn="0"/>
+          <w:cnfStyle w:val="000000100000"/>
           <w:trHeight w:val="762"/>
         </w:trPr>
         <w:tc>
           <w:tcPr>
-            <w:cnfStyle w:val="001000000000" w:firstRow="0" w:lastRow="0" w:firstColumn="1" w:lastColumn="0" w:oddVBand="0" w:evenVBand="0" w:oddHBand="0" w:evenHBand="0" w:firstRowFirstColumn="0" w:firstRowLastColumn="0" w:lastRowFirstColumn="0" w:lastRowLastColumn="0"/>
+            <w:cnfStyle w:val="001000000000"/>
             <w:tcW w:w="4878" w:type="dxa"/>
             <w:tcBorders>
               <w:top w:val="single" w:sz="4" w:space="0" w:color="auto"/>
@@ -785,7 +785,7 @@
             <w:pPr>
               <w:bidi/>
               <w:jc w:val="both"/>
-              <w:cnfStyle w:val="000000100000" w:firstRow="0" w:lastRow="0" w:firstColumn="0" w:lastColumn="0" w:oddVBand="0" w:evenVBand="0" w:oddHBand="1" w:evenHBand="0" w:firstRowFirstColumn="0" w:firstRowLastColumn="0" w:lastRowFirstColumn="0" w:lastRowLastColumn="0"/>
+              <w:cnfStyle w:val="000000100000"/>
               <w:rPr>
                 <w:color w:val="000000" w:themeColor="text1"/>
                 <w:lang w:bidi="fa-IR"/>
@@ -824,15 +824,6 @@
                 <w:lang w:bidi="fa-IR"/>
               </w:rPr>
               <w:t>Log In</w:t>
-            </w:r>
-            <w:r>
-              <w:rPr>
-                <w:rFonts w:hint="cs"/>
-                <w:color w:val="000000" w:themeColor="text1"/>
-                <w:rtl/>
-                <w:lang w:bidi="fa-IR"/>
-              </w:rPr>
-              <w:t xml:space="preserve"> </w:t>
             </w:r>
             <w:r>
               <w:rPr>
@@ -867,12 +858,12 @@
           </w:tblBorders>
         </w:tblPrEx>
         <w:trPr>
-          <w:cnfStyle w:val="000000010000" w:firstRow="0" w:lastRow="0" w:firstColumn="0" w:lastColumn="0" w:oddVBand="0" w:evenVBand="0" w:oddHBand="0" w:evenHBand="1" w:firstRowFirstColumn="0" w:firstRowLastColumn="0" w:lastRowFirstColumn="0" w:lastRowLastColumn="0"/>
+          <w:cnfStyle w:val="000000010000"/>
           <w:trHeight w:val="762"/>
         </w:trPr>
         <w:tc>
           <w:tcPr>
-            <w:cnfStyle w:val="001000000000" w:firstRow="0" w:lastRow="0" w:firstColumn="1" w:lastColumn="0" w:oddVBand="0" w:evenVBand="0" w:oddHBand="0" w:evenHBand="0" w:firstRowFirstColumn="0" w:firstRowLastColumn="0" w:lastRowFirstColumn="0" w:lastRowLastColumn="0"/>
+            <w:cnfStyle w:val="001000000000"/>
             <w:tcW w:w="4878" w:type="dxa"/>
             <w:tcBorders>
               <w:top w:val="single" w:sz="4" w:space="0" w:color="auto"/>
@@ -973,7 +964,7 @@
             <w:pPr>
               <w:bidi/>
               <w:jc w:val="both"/>
-              <w:cnfStyle w:val="000000010000" w:firstRow="0" w:lastRow="0" w:firstColumn="0" w:lastColumn="0" w:oddVBand="0" w:evenVBand="0" w:oddHBand="0" w:evenHBand="1" w:firstRowFirstColumn="0" w:firstRowLastColumn="0" w:lastRowFirstColumn="0" w:lastRowLastColumn="0"/>
+              <w:cnfStyle w:val="000000010000"/>
               <w:rPr>
                 <w:color w:val="000000" w:themeColor="text1"/>
                 <w:lang w:bidi="fa-IR"/>
@@ -1015,7 +1006,7 @@
         <w:tblStyle w:val="TableGrid"/>
         <w:tblpPr w:leftFromText="180" w:rightFromText="180" w:vertAnchor="text" w:horzAnchor="margin" w:tblpY="-33"/>
         <w:tblW w:w="9586" w:type="dxa"/>
-        <w:tblLook w:val="04A0" w:firstRow="1" w:lastRow="0" w:firstColumn="1" w:lastColumn="0" w:noHBand="0" w:noVBand="1"/>
+        <w:tblLook w:val="04A0"/>
       </w:tblPr>
       <w:tblGrid>
         <w:gridCol w:w="4793"/>
@@ -1184,13 +1175,6 @@
           <w:rtl/>
         </w:rPr>
       </w:pPr>
-      <w:r>
-        <w:rPr>
-          <w:rFonts w:hint="cs"/>
-          <w:rtl/>
-        </w:rPr>
-        <w:t xml:space="preserve"> </w:t>
-      </w:r>
     </w:p>
     <w:p>
       <w:pPr>
@@ -1242,7 +1226,7 @@
           <w:insideH w:val="single" w:sz="4" w:space="0" w:color="auto"/>
           <w:insideV w:val="single" w:sz="4" w:space="0" w:color="auto"/>
         </w:tblBorders>
-        <w:tblLook w:val="04A0" w:firstRow="1" w:lastRow="0" w:firstColumn="1" w:lastColumn="0" w:noHBand="0" w:noVBand="1"/>
+        <w:tblLook w:val="04A0"/>
       </w:tblPr>
       <w:tblGrid>
         <w:gridCol w:w="4878"/>
@@ -1251,12 +1235,12 @@
       </w:tblGrid>
       <w:tr>
         <w:trPr>
-          <w:cnfStyle w:val="100000000000" w:firstRow="1" w:lastRow="0" w:firstColumn="0" w:lastColumn="0" w:oddVBand="0" w:evenVBand="0" w:oddHBand="0" w:evenHBand="0" w:firstRowFirstColumn="0" w:firstRowLastColumn="0" w:lastRowFirstColumn="0" w:lastRowLastColumn="0"/>
+          <w:cnfStyle w:val="100000000000"/>
           <w:trHeight w:val="779"/>
         </w:trPr>
         <w:tc>
           <w:tcPr>
-            <w:cnfStyle w:val="001000000000" w:firstRow="0" w:lastRow="0" w:firstColumn="1" w:lastColumn="0" w:oddVBand="0" w:evenVBand="0" w:oddHBand="0" w:evenHBand="0" w:firstRowFirstColumn="0" w:firstRowLastColumn="0" w:lastRowFirstColumn="0" w:lastRowLastColumn="0"/>
+            <w:cnfStyle w:val="001000000000"/>
             <w:tcW w:w="7554" w:type="dxa"/>
             <w:gridSpan w:val="2"/>
             <w:tcBorders>
@@ -1290,16 +1274,6 @@
               </w:rPr>
               <w:t xml:space="preserve">خروج </w:t>
             </w:r>
-            <w:r>
-              <w:rPr>
-                <w:rFonts w:hint="cs"/>
-                <w:b w:val="0"/>
-                <w:bCs w:val="0"/>
-                <w:color w:val="00B0F0"/>
-                <w:rtl/>
-              </w:rPr>
-              <w:t xml:space="preserve"> </w:t>
-            </w:r>
           </w:p>
         </w:tc>
         <w:tc>
@@ -1317,7 +1291,7 @@
           <w:p>
             <w:pPr>
               <w:jc w:val="center"/>
-              <w:cnfStyle w:val="100000000000" w:firstRow="1" w:lastRow="0" w:firstColumn="0" w:lastColumn="0" w:oddVBand="0" w:evenVBand="0" w:oddHBand="0" w:evenHBand="0" w:firstRowFirstColumn="0" w:firstRowLastColumn="0" w:lastRowFirstColumn="0" w:lastRowLastColumn="0"/>
+              <w:cnfStyle w:val="100000000000"/>
               <w:rPr>
                 <w:color w:val="000000" w:themeColor="text1"/>
                 <w:rtl/>
@@ -1338,12 +1312,12 @@
       </w:tr>
       <w:tr>
         <w:trPr>
-          <w:cnfStyle w:val="000000100000" w:firstRow="0" w:lastRow="0" w:firstColumn="0" w:lastColumn="0" w:oddVBand="0" w:evenVBand="0" w:oddHBand="1" w:evenHBand="0" w:firstRowFirstColumn="0" w:firstRowLastColumn="0" w:lastRowFirstColumn="0" w:lastRowLastColumn="0"/>
+          <w:cnfStyle w:val="000000100000"/>
           <w:trHeight w:val="779"/>
         </w:trPr>
         <w:tc>
           <w:tcPr>
-            <w:cnfStyle w:val="001000000000" w:firstRow="0" w:lastRow="0" w:firstColumn="1" w:lastColumn="0" w:oddVBand="0" w:evenVBand="0" w:oddHBand="0" w:evenHBand="0" w:firstRowFirstColumn="0" w:firstRowLastColumn="0" w:lastRowFirstColumn="0" w:lastRowLastColumn="0"/>
+            <w:cnfStyle w:val="001000000000"/>
             <w:tcW w:w="7554" w:type="dxa"/>
             <w:gridSpan w:val="2"/>
             <w:tcBorders>
@@ -1388,7 +1362,7 @@
           <w:p>
             <w:pPr>
               <w:jc w:val="center"/>
-              <w:cnfStyle w:val="000000100000" w:firstRow="0" w:lastRow="0" w:firstColumn="0" w:lastColumn="0" w:oddVBand="0" w:evenVBand="0" w:oddHBand="1" w:evenHBand="0" w:firstRowFirstColumn="0" w:firstRowLastColumn="0" w:lastRowFirstColumn="0" w:lastRowLastColumn="0"/>
+              <w:cnfStyle w:val="000000100000"/>
               <w:rPr>
                 <w:b/>
                 <w:bCs/>
@@ -1410,12 +1384,12 @@
       </w:tr>
       <w:tr>
         <w:trPr>
-          <w:cnfStyle w:val="000000010000" w:firstRow="0" w:lastRow="0" w:firstColumn="0" w:lastColumn="0" w:oddVBand="0" w:evenVBand="0" w:oddHBand="0" w:evenHBand="1" w:firstRowFirstColumn="0" w:firstRowLastColumn="0" w:lastRowFirstColumn="0" w:lastRowLastColumn="0"/>
+          <w:cnfStyle w:val="000000010000"/>
           <w:trHeight w:val="779"/>
         </w:trPr>
         <w:tc>
           <w:tcPr>
-            <w:cnfStyle w:val="001000000000" w:firstRow="0" w:lastRow="0" w:firstColumn="1" w:lastColumn="0" w:oddVBand="0" w:evenVBand="0" w:oddHBand="0" w:evenHBand="0" w:firstRowFirstColumn="0" w:firstRowLastColumn="0" w:lastRowFirstColumn="0" w:lastRowLastColumn="0"/>
+            <w:cnfStyle w:val="001000000000"/>
             <w:tcW w:w="7554" w:type="dxa"/>
             <w:gridSpan w:val="2"/>
             <w:tcBorders>
@@ -1460,7 +1434,7 @@
           <w:p>
             <w:pPr>
               <w:jc w:val="center"/>
-              <w:cnfStyle w:val="000000010000" w:firstRow="0" w:lastRow="0" w:firstColumn="0" w:lastColumn="0" w:oddVBand="0" w:evenVBand="0" w:oddHBand="0" w:evenHBand="1" w:firstRowFirstColumn="0" w:firstRowLastColumn="0" w:lastRowFirstColumn="0" w:lastRowLastColumn="0"/>
+              <w:cnfStyle w:val="000000010000"/>
               <w:rPr>
                 <w:b/>
                 <w:bCs/>
@@ -1482,12 +1456,12 @@
       </w:tr>
       <w:tr>
         <w:trPr>
-          <w:cnfStyle w:val="000000100000" w:firstRow="0" w:lastRow="0" w:firstColumn="0" w:lastColumn="0" w:oddVBand="0" w:evenVBand="0" w:oddHBand="1" w:evenHBand="0" w:firstRowFirstColumn="0" w:firstRowLastColumn="0" w:lastRowFirstColumn="0" w:lastRowLastColumn="0"/>
+          <w:cnfStyle w:val="000000100000"/>
           <w:trHeight w:val="779"/>
         </w:trPr>
         <w:tc>
           <w:tcPr>
-            <w:cnfStyle w:val="001000000000" w:firstRow="0" w:lastRow="0" w:firstColumn="1" w:lastColumn="0" w:oddVBand="0" w:evenVBand="0" w:oddHBand="0" w:evenHBand="0" w:firstRowFirstColumn="0" w:firstRowLastColumn="0" w:lastRowFirstColumn="0" w:lastRowLastColumn="0"/>
+            <w:cnfStyle w:val="001000000000"/>
             <w:tcW w:w="7554" w:type="dxa"/>
             <w:gridSpan w:val="2"/>
             <w:tcBorders>
@@ -1532,7 +1506,7 @@
           <w:p>
             <w:pPr>
               <w:jc w:val="center"/>
-              <w:cnfStyle w:val="000000100000" w:firstRow="0" w:lastRow="0" w:firstColumn="0" w:lastColumn="0" w:oddVBand="0" w:evenVBand="0" w:oddHBand="1" w:evenHBand="0" w:firstRowFirstColumn="0" w:firstRowLastColumn="0" w:lastRowFirstColumn="0" w:lastRowLastColumn="0"/>
+              <w:cnfStyle w:val="000000100000"/>
               <w:rPr>
                 <w:b/>
                 <w:bCs/>
@@ -1554,12 +1528,12 @@
       </w:tr>
       <w:tr>
         <w:trPr>
-          <w:cnfStyle w:val="000000010000" w:firstRow="0" w:lastRow="0" w:firstColumn="0" w:lastColumn="0" w:oddVBand="0" w:evenVBand="0" w:oddHBand="0" w:evenHBand="1" w:firstRowFirstColumn="0" w:firstRowLastColumn="0" w:lastRowFirstColumn="0" w:lastRowLastColumn="0"/>
+          <w:cnfStyle w:val="000000010000"/>
           <w:trHeight w:val="779"/>
         </w:trPr>
         <w:tc>
           <w:tcPr>
-            <w:cnfStyle w:val="001000000000" w:firstRow="0" w:lastRow="0" w:firstColumn="1" w:lastColumn="0" w:oddVBand="0" w:evenVBand="0" w:oddHBand="0" w:evenHBand="0" w:firstRowFirstColumn="0" w:firstRowLastColumn="0" w:lastRowFirstColumn="0" w:lastRowLastColumn="0"/>
+            <w:cnfStyle w:val="001000000000"/>
             <w:tcW w:w="7554" w:type="dxa"/>
             <w:gridSpan w:val="2"/>
             <w:tcBorders>
@@ -1604,7 +1578,7 @@
           <w:p>
             <w:pPr>
               <w:jc w:val="center"/>
-              <w:cnfStyle w:val="000000010000" w:firstRow="0" w:lastRow="0" w:firstColumn="0" w:lastColumn="0" w:oddVBand="0" w:evenVBand="0" w:oddHBand="0" w:evenHBand="1" w:firstRowFirstColumn="0" w:firstRowLastColumn="0" w:lastRowFirstColumn="0" w:lastRowLastColumn="0"/>
+              <w:cnfStyle w:val="000000010000"/>
               <w:rPr>
                 <w:b/>
                 <w:bCs/>
@@ -1626,12 +1600,12 @@
       </w:tr>
       <w:tr>
         <w:trPr>
-          <w:cnfStyle w:val="000000100000" w:firstRow="0" w:lastRow="0" w:firstColumn="0" w:lastColumn="0" w:oddVBand="0" w:evenVBand="0" w:oddHBand="1" w:evenHBand="0" w:firstRowFirstColumn="0" w:firstRowLastColumn="0" w:lastRowFirstColumn="0" w:lastRowLastColumn="0"/>
+          <w:cnfStyle w:val="000000100000"/>
           <w:trHeight w:val="779"/>
         </w:trPr>
         <w:tc>
           <w:tcPr>
-            <w:cnfStyle w:val="001000000000" w:firstRow="0" w:lastRow="0" w:firstColumn="1" w:lastColumn="0" w:oddVBand="0" w:evenVBand="0" w:oddHBand="0" w:evenHBand="0" w:firstRowFirstColumn="0" w:firstRowLastColumn="0" w:lastRowFirstColumn="0" w:lastRowLastColumn="0"/>
+            <w:cnfStyle w:val="001000000000"/>
             <w:tcW w:w="7554" w:type="dxa"/>
             <w:gridSpan w:val="2"/>
             <w:tcBorders>
@@ -1676,7 +1650,7 @@
           <w:p>
             <w:pPr>
               <w:jc w:val="center"/>
-              <w:cnfStyle w:val="000000100000" w:firstRow="0" w:lastRow="0" w:firstColumn="0" w:lastColumn="0" w:oddVBand="0" w:evenVBand="0" w:oddHBand="1" w:evenHBand="0" w:firstRowFirstColumn="0" w:firstRowLastColumn="0" w:lastRowFirstColumn="0" w:lastRowLastColumn="0"/>
+              <w:cnfStyle w:val="000000100000"/>
               <w:rPr>
                 <w:b/>
                 <w:bCs/>
@@ -1698,12 +1672,12 @@
       </w:tr>
       <w:tr>
         <w:trPr>
-          <w:cnfStyle w:val="000000010000" w:firstRow="0" w:lastRow="0" w:firstColumn="0" w:lastColumn="0" w:oddVBand="0" w:evenVBand="0" w:oddHBand="0" w:evenHBand="1" w:firstRowFirstColumn="0" w:firstRowLastColumn="0" w:lastRowFirstColumn="0" w:lastRowLastColumn="0"/>
+          <w:cnfStyle w:val="000000010000"/>
           <w:trHeight w:val="779"/>
         </w:trPr>
         <w:tc>
           <w:tcPr>
-            <w:cnfStyle w:val="001000000000" w:firstRow="0" w:lastRow="0" w:firstColumn="1" w:lastColumn="0" w:oddVBand="0" w:evenVBand="0" w:oddHBand="0" w:evenHBand="0" w:firstRowFirstColumn="0" w:firstRowLastColumn="0" w:lastRowFirstColumn="0" w:lastRowLastColumn="0"/>
+            <w:cnfStyle w:val="001000000000"/>
             <w:tcW w:w="7554" w:type="dxa"/>
             <w:gridSpan w:val="2"/>
             <w:tcBorders>
@@ -1748,7 +1722,7 @@
           <w:p>
             <w:pPr>
               <w:jc w:val="center"/>
-              <w:cnfStyle w:val="000000010000" w:firstRow="0" w:lastRow="0" w:firstColumn="0" w:lastColumn="0" w:oddVBand="0" w:evenVBand="0" w:oddHBand="0" w:evenHBand="1" w:firstRowFirstColumn="0" w:firstRowLastColumn="0" w:lastRowFirstColumn="0" w:lastRowLastColumn="0"/>
+              <w:cnfStyle w:val="000000010000"/>
               <w:rPr>
                 <w:b/>
                 <w:bCs/>
@@ -1770,12 +1744,12 @@
       </w:tr>
       <w:tr>
         <w:trPr>
-          <w:cnfStyle w:val="000000100000" w:firstRow="0" w:lastRow="0" w:firstColumn="0" w:lastColumn="0" w:oddVBand="0" w:evenVBand="0" w:oddHBand="1" w:evenHBand="0" w:firstRowFirstColumn="0" w:firstRowLastColumn="0" w:lastRowFirstColumn="0" w:lastRowLastColumn="0"/>
+          <w:cnfStyle w:val="000000100000"/>
           <w:trHeight w:val="779"/>
         </w:trPr>
         <w:tc>
           <w:tcPr>
-            <w:cnfStyle w:val="001000000000" w:firstRow="0" w:lastRow="0" w:firstColumn="1" w:lastColumn="0" w:oddVBand="0" w:evenVBand="0" w:oddHBand="0" w:evenHBand="0" w:firstRowFirstColumn="0" w:firstRowLastColumn="0" w:lastRowFirstColumn="0" w:lastRowLastColumn="0"/>
+            <w:cnfStyle w:val="001000000000"/>
             <w:tcW w:w="7554" w:type="dxa"/>
             <w:gridSpan w:val="2"/>
             <w:tcBorders>
@@ -1811,7 +1785,7 @@
           <w:p>
             <w:pPr>
               <w:jc w:val="center"/>
-              <w:cnfStyle w:val="000000100000" w:firstRow="0" w:lastRow="0" w:firstColumn="0" w:lastColumn="0" w:oddVBand="0" w:evenVBand="0" w:oddHBand="1" w:evenHBand="0" w:firstRowFirstColumn="0" w:firstRowLastColumn="0" w:lastRowFirstColumn="0" w:lastRowLastColumn="0"/>
+              <w:cnfStyle w:val="000000100000"/>
               <w:rPr>
                 <w:b/>
                 <w:bCs/>
@@ -1843,12 +1817,12 @@
           </w:tblBorders>
         </w:tblPrEx>
         <w:trPr>
-          <w:cnfStyle w:val="000000010000" w:firstRow="0" w:lastRow="0" w:firstColumn="0" w:lastColumn="0" w:oddVBand="0" w:evenVBand="0" w:oddHBand="0" w:evenHBand="1" w:firstRowFirstColumn="0" w:firstRowLastColumn="0" w:lastRowFirstColumn="0" w:lastRowLastColumn="0"/>
+          <w:cnfStyle w:val="000000010000"/>
           <w:trHeight w:val="825"/>
         </w:trPr>
         <w:tc>
           <w:tcPr>
-            <w:cnfStyle w:val="001000000000" w:firstRow="0" w:lastRow="0" w:firstColumn="1" w:lastColumn="0" w:oddVBand="0" w:evenVBand="0" w:oddHBand="0" w:evenHBand="0" w:firstRowFirstColumn="0" w:firstRowLastColumn="0" w:lastRowFirstColumn="0" w:lastRowLastColumn="0"/>
+            <w:cnfStyle w:val="001000000000"/>
             <w:tcW w:w="4878" w:type="dxa"/>
             <w:tcBorders>
               <w:top w:val="single" w:sz="4" w:space="0" w:color="auto"/>
@@ -1892,7 +1866,7 @@
           <w:p>
             <w:pPr>
               <w:jc w:val="center"/>
-              <w:cnfStyle w:val="000000010000" w:firstRow="0" w:lastRow="0" w:firstColumn="0" w:lastColumn="0" w:oddVBand="0" w:evenVBand="0" w:oddHBand="0" w:evenHBand="1" w:firstRowFirstColumn="0" w:firstRowLastColumn="0" w:lastRowFirstColumn="0" w:lastRowLastColumn="0"/>
+              <w:cnfStyle w:val="000000010000"/>
               <w:rPr>
                 <w:b/>
                 <w:bCs/>
@@ -1926,12 +1900,12 @@
           </w:tblBorders>
         </w:tblPrEx>
         <w:trPr>
-          <w:cnfStyle w:val="000000100000" w:firstRow="0" w:lastRow="0" w:firstColumn="0" w:lastColumn="0" w:oddVBand="0" w:evenVBand="0" w:oddHBand="1" w:evenHBand="0" w:firstRowFirstColumn="0" w:firstRowLastColumn="0" w:lastRowFirstColumn="0" w:lastRowLastColumn="0"/>
+          <w:cnfStyle w:val="000000100000"/>
           <w:trHeight w:val="762"/>
         </w:trPr>
         <w:tc>
           <w:tcPr>
-            <w:cnfStyle w:val="001000000000" w:firstRow="0" w:lastRow="0" w:firstColumn="1" w:lastColumn="0" w:oddVBand="0" w:evenVBand="0" w:oddHBand="0" w:evenHBand="0" w:firstRowFirstColumn="0" w:firstRowLastColumn="0" w:lastRowFirstColumn="0" w:lastRowLastColumn="0"/>
+            <w:cnfStyle w:val="001000000000"/>
             <w:tcW w:w="4878" w:type="dxa"/>
             <w:tcBorders>
               <w:top w:val="single" w:sz="4" w:space="0" w:color="auto"/>
@@ -1970,7 +1944,7 @@
           <w:p>
             <w:pPr>
               <w:jc w:val="right"/>
-              <w:cnfStyle w:val="000000100000" w:firstRow="0" w:lastRow="0" w:firstColumn="0" w:lastColumn="0" w:oddVBand="0" w:evenVBand="0" w:oddHBand="1" w:evenHBand="0" w:firstRowFirstColumn="0" w:firstRowLastColumn="0" w:lastRowFirstColumn="0" w:lastRowLastColumn="0"/>
+              <w:cnfStyle w:val="000000100000"/>
               <w:rPr>
                 <w:color w:val="000000" w:themeColor="text1"/>
                 <w:lang w:bidi="fa-IR"/>
@@ -2000,12 +1974,12 @@
           </w:tblBorders>
         </w:tblPrEx>
         <w:trPr>
-          <w:cnfStyle w:val="000000010000" w:firstRow="0" w:lastRow="0" w:firstColumn="0" w:lastColumn="0" w:oddVBand="0" w:evenVBand="0" w:oddHBand="0" w:evenHBand="1" w:firstRowFirstColumn="0" w:firstRowLastColumn="0" w:lastRowFirstColumn="0" w:lastRowLastColumn="0"/>
+          <w:cnfStyle w:val="000000010000"/>
           <w:trHeight w:val="762"/>
         </w:trPr>
         <w:tc>
           <w:tcPr>
-            <w:cnfStyle w:val="001000000000" w:firstRow="0" w:lastRow="0" w:firstColumn="1" w:lastColumn="0" w:oddVBand="0" w:evenVBand="0" w:oddHBand="0" w:evenHBand="0" w:firstRowFirstColumn="0" w:firstRowLastColumn="0" w:lastRowFirstColumn="0" w:lastRowLastColumn="0"/>
+            <w:cnfStyle w:val="001000000000"/>
             <w:tcW w:w="4878" w:type="dxa"/>
             <w:tcBorders>
               <w:top w:val="single" w:sz="4" w:space="0" w:color="auto"/>
@@ -2046,168 +2020,7 @@
                 <w:rtl/>
                 <w:lang w:bidi="fa-IR"/>
               </w:rPr>
-              <w:t>سیستم</w:t>
-            </w:r>
-            <w:r>
-              <w:rPr>
-                <w:b w:val="0"/>
-                <w:bCs w:val="0"/>
-                <w:color w:val="000000" w:themeColor="text1"/>
-                <w:lang w:bidi="fa-IR"/>
-              </w:rPr>
-              <w:t xml:space="preserve"> </w:t>
-            </w:r>
-            <w:r>
-              <w:rPr>
-                <w:b w:val="0"/>
-                <w:bCs w:val="0"/>
-                <w:color w:val="000000" w:themeColor="text1"/>
-                <w:rtl/>
-                <w:lang w:bidi="fa-IR"/>
-              </w:rPr>
-              <w:t>وی</w:t>
-            </w:r>
-            <w:r>
-              <w:rPr>
-                <w:b w:val="0"/>
-                <w:bCs w:val="0"/>
-                <w:color w:val="000000" w:themeColor="text1"/>
-                <w:lang w:bidi="fa-IR"/>
-              </w:rPr>
-              <w:t xml:space="preserve"> </w:t>
-            </w:r>
-            <w:r>
-              <w:rPr>
-                <w:b w:val="0"/>
-                <w:bCs w:val="0"/>
-                <w:color w:val="000000" w:themeColor="text1"/>
-                <w:rtl/>
-                <w:lang w:bidi="fa-IR"/>
-              </w:rPr>
-              <w:t>را</w:t>
-            </w:r>
-            <w:r>
-              <w:rPr>
-                <w:b w:val="0"/>
-                <w:bCs w:val="0"/>
-                <w:color w:val="000000" w:themeColor="text1"/>
-                <w:lang w:bidi="fa-IR"/>
-              </w:rPr>
-              <w:t xml:space="preserve"> </w:t>
-            </w:r>
-            <w:r>
-              <w:rPr>
-                <w:b w:val="0"/>
-                <w:bCs w:val="0"/>
-                <w:color w:val="000000" w:themeColor="text1"/>
-                <w:rtl/>
-                <w:lang w:bidi="fa-IR"/>
-              </w:rPr>
-              <w:t>از</w:t>
-            </w:r>
-            <w:r>
-              <w:rPr>
-                <w:b w:val="0"/>
-                <w:bCs w:val="0"/>
-                <w:color w:val="000000" w:themeColor="text1"/>
-                <w:lang w:bidi="fa-IR"/>
-              </w:rPr>
-              <w:t xml:space="preserve"> </w:t>
-            </w:r>
-            <w:r>
-              <w:rPr>
-                <w:b w:val="0"/>
-                <w:bCs w:val="0"/>
-                <w:color w:val="000000" w:themeColor="text1"/>
-                <w:rtl/>
-                <w:lang w:bidi="fa-IR"/>
-              </w:rPr>
-              <w:t>حساب</w:t>
-            </w:r>
-            <w:r>
-              <w:rPr>
-                <w:b w:val="0"/>
-                <w:bCs w:val="0"/>
-                <w:color w:val="000000" w:themeColor="text1"/>
-                <w:lang w:bidi="fa-IR"/>
-              </w:rPr>
-              <w:t xml:space="preserve"> </w:t>
-            </w:r>
-            <w:r>
-              <w:rPr>
-                <w:b w:val="0"/>
-                <w:bCs w:val="0"/>
-                <w:color w:val="000000" w:themeColor="text1"/>
-                <w:rtl/>
-                <w:lang w:bidi="fa-IR"/>
-              </w:rPr>
-              <w:t>کاربری</w:t>
-            </w:r>
-            <w:r>
-              <w:rPr>
-                <w:b w:val="0"/>
-                <w:bCs w:val="0"/>
-                <w:color w:val="000000" w:themeColor="text1"/>
-                <w:lang w:bidi="fa-IR"/>
-              </w:rPr>
-              <w:t xml:space="preserve"> </w:t>
-            </w:r>
-            <w:r>
-              <w:rPr>
-                <w:b w:val="0"/>
-                <w:bCs w:val="0"/>
-                <w:color w:val="000000" w:themeColor="text1"/>
-                <w:rtl/>
-                <w:lang w:bidi="fa-IR"/>
-              </w:rPr>
-              <w:t>اش</w:t>
-            </w:r>
-            <w:r>
-              <w:rPr>
-                <w:b w:val="0"/>
-                <w:bCs w:val="0"/>
-                <w:color w:val="000000" w:themeColor="text1"/>
-                <w:lang w:bidi="fa-IR"/>
-              </w:rPr>
-              <w:t xml:space="preserve"> </w:t>
-            </w:r>
-            <w:r>
-              <w:rPr>
-                <w:b w:val="0"/>
-                <w:bCs w:val="0"/>
-                <w:color w:val="000000" w:themeColor="text1"/>
-                <w:rtl/>
-                <w:lang w:bidi="fa-IR"/>
-              </w:rPr>
-              <w:t>خارج</w:t>
-            </w:r>
-            <w:r>
-              <w:rPr>
-                <w:b w:val="0"/>
-                <w:bCs w:val="0"/>
-                <w:color w:val="000000" w:themeColor="text1"/>
-                <w:lang w:bidi="fa-IR"/>
-              </w:rPr>
-              <w:t xml:space="preserve"> </w:t>
-            </w:r>
-            <w:r>
-              <w:rPr>
-                <w:b w:val="0"/>
-                <w:bCs w:val="0"/>
-                <w:color w:val="000000" w:themeColor="text1"/>
-                <w:rtl/>
-                <w:lang w:bidi="fa-IR"/>
-              </w:rPr>
-              <w:t>کرده</w:t>
-            </w:r>
-            <w:r>
-              <w:rPr>
-                <w:b w:val="0"/>
-                <w:bCs w:val="0"/>
-                <w:color w:val="000000" w:themeColor="text1"/>
-                <w:lang w:bidi="fa-IR"/>
-              </w:rPr>
-              <w:t xml:space="preserve"> </w:t>
+              <w:t>سیستمویراازحسابکاربریاشخارجکرده</w:t>
             </w:r>
             <w:r>
               <w:rPr>
@@ -2238,7 +2051,7 @@
           <w:p>
             <w:pPr>
               <w:jc w:val="right"/>
-              <w:cnfStyle w:val="000000010000" w:firstRow="0" w:lastRow="0" w:firstColumn="0" w:lastColumn="0" w:oddVBand="0" w:evenVBand="0" w:oddHBand="0" w:evenHBand="1" w:firstRowFirstColumn="0" w:firstRowLastColumn="0" w:lastRowFirstColumn="0" w:lastRowLastColumn="0"/>
+              <w:cnfStyle w:val="000000010000"/>
             </w:pPr>
           </w:p>
         </w:tc>
@@ -2247,6 +2060,2622 @@
     <w:p>
       <w:pPr>
         <w:jc w:val="right"/>
+      </w:pPr>
+    </w:p>
+    <w:p>
+      <w:pPr>
+        <w:rPr>
+          <w:rFonts w:hint="cs"/>
+          <w:rtl/>
+        </w:rPr>
+      </w:pPr>
+    </w:p>
+    <w:p>
+      <w:pPr>
+        <w:rPr>
+          <w:rFonts w:hint="cs"/>
+          <w:rtl/>
+        </w:rPr>
+      </w:pPr>
+    </w:p>
+    <w:p>
+      <w:pPr>
+        <w:rPr>
+          <w:rFonts w:hint="cs"/>
+          <w:rtl/>
+        </w:rPr>
+      </w:pPr>
+    </w:p>
+    <w:p>
+      <w:pPr>
+        <w:rPr>
+          <w:rFonts w:hint="cs"/>
+          <w:rtl/>
+        </w:rPr>
+      </w:pPr>
+    </w:p>
+    <w:p>
+      <w:pPr>
+        <w:rPr>
+          <w:rFonts w:hint="cs"/>
+          <w:rtl/>
+        </w:rPr>
+      </w:pPr>
+    </w:p>
+    <w:p>
+      <w:pPr>
+        <w:tabs>
+          <w:tab w:val="right" w:pos="9360"/>
+        </w:tabs>
+        <w:jc w:val="right"/>
+        <w:rPr>
+          <w:color w:val="365F91" w:themeColor="accent1" w:themeShade="BF"/>
+          <w:sz w:val="28"/>
+          <w:szCs w:val="28"/>
+          <w:rtl/>
+        </w:rPr>
+      </w:pPr>
+      <w:r>
+        <w:rPr>
+          <w:rFonts w:hint="cs"/>
+          <w:b/>
+          <w:bCs/>
+          <w:color w:val="000000" w:themeColor="text1"/>
+          <w:rtl/>
+        </w:rPr>
+        <w:lastRenderedPageBreak/>
+        <w:t>اضافه کردن یا ویرایش توضیحات کاربر</w:t>
+      </w:r>
+    </w:p>
+    <w:tbl>
+      <w:tblPr>
+        <w:tblStyle w:val="MediumShading1-Accent2"/>
+        <w:tblpPr w:leftFromText="180" w:rightFromText="180" w:horzAnchor="margin" w:tblpY="810"/>
+        <w:tblW w:w="9695" w:type="dxa"/>
+        <w:tblBorders>
+          <w:top w:val="single" w:sz="4" w:space="0" w:color="auto"/>
+          <w:left w:val="single" w:sz="4" w:space="0" w:color="auto"/>
+          <w:bottom w:val="single" w:sz="4" w:space="0" w:color="auto"/>
+          <w:right w:val="single" w:sz="4" w:space="0" w:color="auto"/>
+          <w:insideH w:val="single" w:sz="4" w:space="0" w:color="auto"/>
+          <w:insideV w:val="single" w:sz="4" w:space="0" w:color="auto"/>
+        </w:tblBorders>
+        <w:tblLook w:val="04A0"/>
+      </w:tblPr>
+      <w:tblGrid>
+        <w:gridCol w:w="4889"/>
+        <w:gridCol w:w="6"/>
+        <w:gridCol w:w="2686"/>
+        <w:gridCol w:w="2114"/>
+      </w:tblGrid>
+      <w:tr>
+        <w:trPr>
+          <w:cnfStyle w:val="100000000000"/>
+          <w:trHeight w:val="866"/>
+        </w:trPr>
+        <w:tc>
+          <w:tcPr>
+            <w:cnfStyle w:val="001000000000"/>
+            <w:tcW w:w="7581" w:type="dxa"/>
+            <w:gridSpan w:val="3"/>
+            <w:tcBorders>
+              <w:top w:val="single" w:sz="4" w:space="0" w:color="auto"/>
+              <w:left w:val="single" w:sz="4" w:space="0" w:color="auto"/>
+              <w:bottom w:val="single" w:sz="4" w:space="0" w:color="auto"/>
+              <w:right w:val="single" w:sz="4" w:space="0" w:color="auto"/>
+            </w:tcBorders>
+            <w:shd w:val="clear" w:color="auto" w:fill="FFFFFF" w:themeFill="background1"/>
+            <w:vAlign w:val="center"/>
+          </w:tcPr>
+          <w:p>
+            <w:pPr>
+              <w:bidi/>
+              <w:jc w:val="both"/>
+              <w:rPr>
+                <w:b w:val="0"/>
+                <w:bCs w:val="0"/>
+                <w:color w:val="000000" w:themeColor="text1"/>
+              </w:rPr>
+            </w:pPr>
+            <w:r>
+              <w:rPr>
+                <w:rFonts w:hint="cs"/>
+                <w:b w:val="0"/>
+                <w:bCs w:val="0"/>
+                <w:color w:val="000000" w:themeColor="text1"/>
+                <w:rtl/>
+              </w:rPr>
+              <w:t>اضافه کردن یا ویرایش توضیحات کاربر</w:t>
+            </w:r>
+          </w:p>
+        </w:tc>
+        <w:tc>
+          <w:tcPr>
+            <w:tcW w:w="2114" w:type="dxa"/>
+            <w:tcBorders>
+              <w:top w:val="single" w:sz="4" w:space="0" w:color="auto"/>
+              <w:left w:val="single" w:sz="4" w:space="0" w:color="auto"/>
+              <w:bottom w:val="single" w:sz="4" w:space="0" w:color="auto"/>
+              <w:right w:val="single" w:sz="4" w:space="0" w:color="auto"/>
+            </w:tcBorders>
+            <w:shd w:val="clear" w:color="auto" w:fill="D99594" w:themeFill="accent2" w:themeFillTint="99"/>
+            <w:vAlign w:val="center"/>
+          </w:tcPr>
+          <w:p>
+            <w:pPr>
+              <w:jc w:val="center"/>
+              <w:cnfStyle w:val="100000000000"/>
+              <w:rPr>
+                <w:color w:val="000000" w:themeColor="text1"/>
+                <w:rtl/>
+                <w:lang w:bidi="fa-IR"/>
+              </w:rPr>
+            </w:pPr>
+            <w:r>
+              <w:rPr>
+                <w:rFonts w:hint="cs"/>
+                <w:color w:val="000000" w:themeColor="text1"/>
+                <w:rtl/>
+                <w:lang w:bidi="fa-IR"/>
+              </w:rPr>
+              <w:t>کارخواست</w:t>
+            </w:r>
+          </w:p>
+        </w:tc>
+      </w:tr>
+      <w:tr>
+        <w:trPr>
+          <w:cnfStyle w:val="000000100000"/>
+          <w:trHeight w:val="866"/>
+        </w:trPr>
+        <w:tc>
+          <w:tcPr>
+            <w:cnfStyle w:val="001000000000"/>
+            <w:tcW w:w="7581" w:type="dxa"/>
+            <w:gridSpan w:val="3"/>
+            <w:tcBorders>
+              <w:top w:val="single" w:sz="4" w:space="0" w:color="auto"/>
+              <w:left w:val="single" w:sz="4" w:space="0" w:color="auto"/>
+              <w:bottom w:val="single" w:sz="4" w:space="0" w:color="auto"/>
+              <w:right w:val="single" w:sz="4" w:space="0" w:color="auto"/>
+            </w:tcBorders>
+            <w:shd w:val="clear" w:color="auto" w:fill="FFFFFF" w:themeFill="background1"/>
+            <w:vAlign w:val="center"/>
+          </w:tcPr>
+          <w:p>
+            <w:pPr>
+              <w:bidi/>
+              <w:jc w:val="both"/>
+              <w:rPr>
+                <w:b w:val="0"/>
+                <w:bCs w:val="0"/>
+                <w:color w:val="000000" w:themeColor="text1"/>
+              </w:rPr>
+            </w:pPr>
+            <w:r>
+              <w:rPr>
+                <w:rFonts w:hint="cs"/>
+                <w:b w:val="0"/>
+                <w:bCs w:val="0"/>
+                <w:color w:val="000000" w:themeColor="text1"/>
+                <w:rtl/>
+              </w:rPr>
+              <w:t xml:space="preserve">کاربر </w:t>
+            </w:r>
+            <w:r>
+              <w:rPr>
+                <w:rFonts w:hint="cs"/>
+                <w:b w:val="0"/>
+                <w:bCs w:val="0"/>
+                <w:color w:val="000000" w:themeColor="text1"/>
+                <w:rtl/>
+              </w:rPr>
+              <w:t>عضو شده</w:t>
+            </w:r>
+          </w:p>
+        </w:tc>
+        <w:tc>
+          <w:tcPr>
+            <w:tcW w:w="2114" w:type="dxa"/>
+            <w:tcBorders>
+              <w:left w:val="single" w:sz="4" w:space="0" w:color="auto"/>
+            </w:tcBorders>
+            <w:shd w:val="clear" w:color="auto" w:fill="D99594" w:themeFill="accent2" w:themeFillTint="99"/>
+            <w:vAlign w:val="center"/>
+          </w:tcPr>
+          <w:p>
+            <w:pPr>
+              <w:jc w:val="center"/>
+              <w:cnfStyle w:val="000000100000"/>
+              <w:rPr>
+                <w:b/>
+                <w:bCs/>
+                <w:color w:val="000000" w:themeColor="text1"/>
+              </w:rPr>
+            </w:pPr>
+            <w:r>
+              <w:rPr>
+                <w:rFonts w:hint="cs"/>
+                <w:b/>
+                <w:bCs/>
+                <w:color w:val="000000" w:themeColor="text1"/>
+                <w:rtl/>
+              </w:rPr>
+              <w:t>بازیگر</w:t>
+            </w:r>
+          </w:p>
+        </w:tc>
+      </w:tr>
+      <w:tr>
+        <w:trPr>
+          <w:cnfStyle w:val="000000010000"/>
+          <w:trHeight w:val="866"/>
+        </w:trPr>
+        <w:tc>
+          <w:tcPr>
+            <w:cnfStyle w:val="001000000000"/>
+            <w:tcW w:w="7581" w:type="dxa"/>
+            <w:gridSpan w:val="3"/>
+            <w:tcBorders>
+              <w:top w:val="single" w:sz="4" w:space="0" w:color="auto"/>
+              <w:left w:val="single" w:sz="4" w:space="0" w:color="auto"/>
+              <w:bottom w:val="single" w:sz="4" w:space="0" w:color="auto"/>
+              <w:right w:val="single" w:sz="4" w:space="0" w:color="auto"/>
+            </w:tcBorders>
+            <w:shd w:val="clear" w:color="auto" w:fill="FFFFFF" w:themeFill="background1"/>
+            <w:vAlign w:val="center"/>
+          </w:tcPr>
+          <w:p>
+            <w:pPr>
+              <w:bidi/>
+              <w:jc w:val="both"/>
+              <w:rPr>
+                <w:b w:val="0"/>
+                <w:bCs w:val="0"/>
+                <w:color w:val="000000" w:themeColor="text1"/>
+              </w:rPr>
+            </w:pPr>
+            <w:r>
+              <w:rPr>
+                <w:rFonts w:hint="cs"/>
+                <w:b w:val="0"/>
+                <w:bCs w:val="0"/>
+                <w:color w:val="000000" w:themeColor="text1"/>
+                <w:rtl/>
+              </w:rPr>
+              <w:t>اصلی</w:t>
+            </w:r>
+          </w:p>
+        </w:tc>
+        <w:tc>
+          <w:tcPr>
+            <w:tcW w:w="2114" w:type="dxa"/>
+            <w:tcBorders>
+              <w:left w:val="single" w:sz="4" w:space="0" w:color="auto"/>
+            </w:tcBorders>
+            <w:shd w:val="clear" w:color="auto" w:fill="D99594" w:themeFill="accent2" w:themeFillTint="99"/>
+            <w:vAlign w:val="center"/>
+          </w:tcPr>
+          <w:p>
+            <w:pPr>
+              <w:jc w:val="center"/>
+              <w:cnfStyle w:val="000000010000"/>
+              <w:rPr>
+                <w:b/>
+                <w:bCs/>
+                <w:color w:val="000000" w:themeColor="text1"/>
+              </w:rPr>
+            </w:pPr>
+            <w:r>
+              <w:rPr>
+                <w:rFonts w:hint="cs"/>
+                <w:b/>
+                <w:bCs/>
+                <w:color w:val="000000" w:themeColor="text1"/>
+                <w:rtl/>
+              </w:rPr>
+              <w:t>نوع</w:t>
+            </w:r>
+          </w:p>
+        </w:tc>
+      </w:tr>
+      <w:tr>
+        <w:trPr>
+          <w:cnfStyle w:val="000000100000"/>
+          <w:trHeight w:val="866"/>
+        </w:trPr>
+        <w:tc>
+          <w:tcPr>
+            <w:cnfStyle w:val="001000000000"/>
+            <w:tcW w:w="7581" w:type="dxa"/>
+            <w:gridSpan w:val="3"/>
+            <w:tcBorders>
+              <w:top w:val="single" w:sz="4" w:space="0" w:color="auto"/>
+              <w:left w:val="single" w:sz="4" w:space="0" w:color="auto"/>
+              <w:bottom w:val="single" w:sz="4" w:space="0" w:color="auto"/>
+              <w:right w:val="single" w:sz="4" w:space="0" w:color="auto"/>
+            </w:tcBorders>
+            <w:shd w:val="clear" w:color="auto" w:fill="FFFFFF" w:themeFill="background1"/>
+            <w:vAlign w:val="center"/>
+          </w:tcPr>
+          <w:p>
+            <w:pPr>
+              <w:bidi/>
+              <w:jc w:val="both"/>
+              <w:rPr>
+                <w:b w:val="0"/>
+                <w:bCs w:val="0"/>
+                <w:color w:val="000000" w:themeColor="text1"/>
+              </w:rPr>
+            </w:pPr>
+            <w:r>
+              <w:rPr>
+                <w:rFonts w:hint="cs"/>
+                <w:b w:val="0"/>
+                <w:bCs w:val="0"/>
+                <w:color w:val="000000" w:themeColor="text1"/>
+                <w:rtl/>
+              </w:rPr>
+              <w:t>کاربر بتواند قسمت توضیحات را ویرایش کند .</w:t>
+            </w:r>
+          </w:p>
+        </w:tc>
+        <w:tc>
+          <w:tcPr>
+            <w:tcW w:w="2114" w:type="dxa"/>
+            <w:tcBorders>
+              <w:left w:val="single" w:sz="4" w:space="0" w:color="auto"/>
+            </w:tcBorders>
+            <w:shd w:val="clear" w:color="auto" w:fill="D99594" w:themeFill="accent2" w:themeFillTint="99"/>
+            <w:vAlign w:val="center"/>
+          </w:tcPr>
+          <w:p>
+            <w:pPr>
+              <w:jc w:val="center"/>
+              <w:cnfStyle w:val="000000100000"/>
+              <w:rPr>
+                <w:b/>
+                <w:bCs/>
+                <w:color w:val="000000" w:themeColor="text1"/>
+              </w:rPr>
+            </w:pPr>
+            <w:r>
+              <w:rPr>
+                <w:rFonts w:hint="cs"/>
+                <w:b/>
+                <w:bCs/>
+                <w:color w:val="000000" w:themeColor="text1"/>
+                <w:rtl/>
+              </w:rPr>
+              <w:t>هدف</w:t>
+            </w:r>
+          </w:p>
+        </w:tc>
+      </w:tr>
+      <w:tr>
+        <w:trPr>
+          <w:cnfStyle w:val="000000010000"/>
+          <w:trHeight w:val="866"/>
+        </w:trPr>
+        <w:tc>
+          <w:tcPr>
+            <w:cnfStyle w:val="001000000000"/>
+            <w:tcW w:w="7581" w:type="dxa"/>
+            <w:gridSpan w:val="3"/>
+            <w:tcBorders>
+              <w:top w:val="single" w:sz="4" w:space="0" w:color="auto"/>
+              <w:left w:val="single" w:sz="4" w:space="0" w:color="auto"/>
+              <w:bottom w:val="single" w:sz="4" w:space="0" w:color="auto"/>
+              <w:right w:val="single" w:sz="4" w:space="0" w:color="auto"/>
+            </w:tcBorders>
+            <w:shd w:val="clear" w:color="auto" w:fill="FFFFFF" w:themeFill="background1"/>
+            <w:vAlign w:val="center"/>
+          </w:tcPr>
+          <w:p>
+            <w:pPr>
+              <w:bidi/>
+              <w:jc w:val="both"/>
+              <w:rPr>
+                <w:b w:val="0"/>
+                <w:bCs w:val="0"/>
+                <w:color w:val="000000" w:themeColor="text1"/>
+              </w:rPr>
+            </w:pPr>
+            <w:r>
+              <w:rPr>
+                <w:rFonts w:hint="cs"/>
+                <w:b w:val="0"/>
+                <w:bCs w:val="0"/>
+                <w:color w:val="000000" w:themeColor="text1"/>
+                <w:rtl/>
+              </w:rPr>
+              <w:t>کاربر با حساب کاربری خود وارد شده است .</w:t>
+            </w:r>
+          </w:p>
+        </w:tc>
+        <w:tc>
+          <w:tcPr>
+            <w:tcW w:w="2114" w:type="dxa"/>
+            <w:tcBorders>
+              <w:left w:val="single" w:sz="4" w:space="0" w:color="auto"/>
+            </w:tcBorders>
+            <w:shd w:val="clear" w:color="auto" w:fill="D99594" w:themeFill="accent2" w:themeFillTint="99"/>
+            <w:vAlign w:val="center"/>
+          </w:tcPr>
+          <w:p>
+            <w:pPr>
+              <w:jc w:val="center"/>
+              <w:cnfStyle w:val="000000010000"/>
+              <w:rPr>
+                <w:b/>
+                <w:bCs/>
+                <w:color w:val="000000" w:themeColor="text1"/>
+              </w:rPr>
+            </w:pPr>
+            <w:r>
+              <w:rPr>
+                <w:rFonts w:hint="cs"/>
+                <w:b/>
+                <w:bCs/>
+                <w:color w:val="000000" w:themeColor="text1"/>
+                <w:rtl/>
+              </w:rPr>
+              <w:t>پیش فرض</w:t>
+            </w:r>
+          </w:p>
+        </w:tc>
+      </w:tr>
+      <w:tr>
+        <w:trPr>
+          <w:cnfStyle w:val="000000100000"/>
+          <w:trHeight w:val="866"/>
+        </w:trPr>
+        <w:tc>
+          <w:tcPr>
+            <w:cnfStyle w:val="001000000000"/>
+            <w:tcW w:w="7581" w:type="dxa"/>
+            <w:gridSpan w:val="3"/>
+            <w:tcBorders>
+              <w:top w:val="single" w:sz="4" w:space="0" w:color="auto"/>
+              <w:left w:val="single" w:sz="4" w:space="0" w:color="auto"/>
+              <w:bottom w:val="single" w:sz="4" w:space="0" w:color="auto"/>
+              <w:right w:val="single" w:sz="4" w:space="0" w:color="auto"/>
+            </w:tcBorders>
+            <w:shd w:val="clear" w:color="auto" w:fill="FFFFFF" w:themeFill="background1"/>
+            <w:vAlign w:val="center"/>
+          </w:tcPr>
+          <w:p>
+            <w:pPr>
+              <w:bidi/>
+              <w:jc w:val="both"/>
+              <w:rPr>
+                <w:b w:val="0"/>
+                <w:bCs w:val="0"/>
+                <w:color w:val="000000" w:themeColor="text1"/>
+              </w:rPr>
+            </w:pPr>
+            <w:r>
+              <w:rPr>
+                <w:rFonts w:hint="cs"/>
+                <w:b w:val="0"/>
+                <w:bCs w:val="0"/>
+                <w:color w:val="000000" w:themeColor="text1"/>
+                <w:rtl/>
+              </w:rPr>
+              <w:t>کاربر دارای مشخصات به روز شده است .</w:t>
+            </w:r>
+          </w:p>
+        </w:tc>
+        <w:tc>
+          <w:tcPr>
+            <w:tcW w:w="2114" w:type="dxa"/>
+            <w:tcBorders>
+              <w:left w:val="single" w:sz="4" w:space="0" w:color="auto"/>
+            </w:tcBorders>
+            <w:shd w:val="clear" w:color="auto" w:fill="D99594" w:themeFill="accent2" w:themeFillTint="99"/>
+            <w:vAlign w:val="center"/>
+          </w:tcPr>
+          <w:p>
+            <w:pPr>
+              <w:jc w:val="center"/>
+              <w:cnfStyle w:val="000000100000"/>
+              <w:rPr>
+                <w:b/>
+                <w:bCs/>
+                <w:color w:val="000000" w:themeColor="text1"/>
+              </w:rPr>
+            </w:pPr>
+            <w:r>
+              <w:rPr>
+                <w:rFonts w:hint="cs"/>
+                <w:b/>
+                <w:bCs/>
+                <w:color w:val="000000" w:themeColor="text1"/>
+                <w:rtl/>
+              </w:rPr>
+              <w:t>پس فرض</w:t>
+            </w:r>
+          </w:p>
+        </w:tc>
+      </w:tr>
+      <w:tr>
+        <w:trPr>
+          <w:cnfStyle w:val="000000010000"/>
+          <w:trHeight w:val="866"/>
+        </w:trPr>
+        <w:tc>
+          <w:tcPr>
+            <w:cnfStyle w:val="001000000000"/>
+            <w:tcW w:w="7581" w:type="dxa"/>
+            <w:gridSpan w:val="3"/>
+            <w:tcBorders>
+              <w:top w:val="single" w:sz="4" w:space="0" w:color="auto"/>
+              <w:left w:val="single" w:sz="4" w:space="0" w:color="auto"/>
+              <w:bottom w:val="single" w:sz="4" w:space="0" w:color="auto"/>
+              <w:right w:val="single" w:sz="4" w:space="0" w:color="auto"/>
+            </w:tcBorders>
+            <w:shd w:val="clear" w:color="auto" w:fill="FFFFFF" w:themeFill="background1"/>
+            <w:vAlign w:val="center"/>
+          </w:tcPr>
+          <w:p>
+            <w:pPr>
+              <w:bidi/>
+              <w:jc w:val="both"/>
+              <w:rPr>
+                <w:rFonts w:hint="cs"/>
+                <w:b w:val="0"/>
+                <w:bCs w:val="0"/>
+                <w:color w:val="000000" w:themeColor="text1"/>
+                <w:rtl/>
+                <w:lang w:bidi="fa-IR"/>
+              </w:rPr>
+            </w:pPr>
+            <w:r>
+              <w:rPr>
+                <w:rFonts w:hint="cs"/>
+                <w:b w:val="0"/>
+                <w:bCs w:val="0"/>
+                <w:color w:val="000000" w:themeColor="text1"/>
+                <w:rtl/>
+              </w:rPr>
+              <w:t xml:space="preserve">کاربر در صفحه ی </w:t>
+            </w:r>
+            <w:r>
+              <w:rPr>
+                <w:b w:val="0"/>
+                <w:bCs w:val="0"/>
+                <w:color w:val="000000" w:themeColor="text1"/>
+              </w:rPr>
+              <w:t>Setting</w:t>
+            </w:r>
+            <w:r>
+              <w:rPr>
+                <w:rFonts w:hint="cs"/>
+                <w:b w:val="0"/>
+                <w:bCs w:val="0"/>
+                <w:color w:val="000000" w:themeColor="text1"/>
+                <w:rtl/>
+                <w:lang w:bidi="fa-IR"/>
+              </w:rPr>
+              <w:t xml:space="preserve"> و در قسمت </w:t>
+            </w:r>
+            <w:r>
+              <w:rPr>
+                <w:b w:val="0"/>
+                <w:bCs w:val="0"/>
+                <w:color w:val="000000" w:themeColor="text1"/>
+                <w:lang w:bidi="fa-IR"/>
+              </w:rPr>
+              <w:t>Description</w:t>
+            </w:r>
+            <w:r>
+              <w:rPr>
+                <w:rFonts w:hint="cs"/>
+                <w:b w:val="0"/>
+                <w:bCs w:val="0"/>
+                <w:color w:val="000000" w:themeColor="text1"/>
+                <w:rtl/>
+                <w:lang w:bidi="fa-IR"/>
+              </w:rPr>
+              <w:t xml:space="preserve"> متن خود را وارد می کند و سیستم، متن را ذخیره می کند.</w:t>
+            </w:r>
+          </w:p>
+        </w:tc>
+        <w:tc>
+          <w:tcPr>
+            <w:tcW w:w="2114" w:type="dxa"/>
+            <w:tcBorders>
+              <w:left w:val="single" w:sz="4" w:space="0" w:color="auto"/>
+            </w:tcBorders>
+            <w:shd w:val="clear" w:color="auto" w:fill="D99594" w:themeFill="accent2" w:themeFillTint="99"/>
+            <w:vAlign w:val="center"/>
+          </w:tcPr>
+          <w:p>
+            <w:pPr>
+              <w:jc w:val="center"/>
+              <w:cnfStyle w:val="000000010000"/>
+              <w:rPr>
+                <w:b/>
+                <w:bCs/>
+                <w:color w:val="000000" w:themeColor="text1"/>
+              </w:rPr>
+            </w:pPr>
+            <w:r>
+              <w:rPr>
+                <w:rFonts w:hint="cs"/>
+                <w:b/>
+                <w:bCs/>
+                <w:color w:val="000000" w:themeColor="text1"/>
+                <w:rtl/>
+              </w:rPr>
+              <w:t>شرح</w:t>
+            </w:r>
+          </w:p>
+        </w:tc>
+      </w:tr>
+      <w:tr>
+        <w:trPr>
+          <w:cnfStyle w:val="000000100000"/>
+          <w:trHeight w:val="866"/>
+        </w:trPr>
+        <w:tc>
+          <w:tcPr>
+            <w:cnfStyle w:val="001000000000"/>
+            <w:tcW w:w="7581" w:type="dxa"/>
+            <w:gridSpan w:val="3"/>
+            <w:tcBorders>
+              <w:top w:val="single" w:sz="4" w:space="0" w:color="auto"/>
+              <w:left w:val="single" w:sz="4" w:space="0" w:color="auto"/>
+              <w:bottom w:val="single" w:sz="4" w:space="0" w:color="auto"/>
+              <w:right w:val="single" w:sz="4" w:space="0" w:color="auto"/>
+            </w:tcBorders>
+            <w:shd w:val="clear" w:color="auto" w:fill="FFFFFF" w:themeFill="background1"/>
+            <w:vAlign w:val="center"/>
+          </w:tcPr>
+          <w:p>
+            <w:pPr>
+              <w:bidi/>
+              <w:jc w:val="both"/>
+              <w:rPr>
+                <w:b w:val="0"/>
+                <w:bCs w:val="0"/>
+                <w:color w:val="000000" w:themeColor="text1"/>
+              </w:rPr>
+            </w:pPr>
+            <w:r>
+              <w:rPr>
+                <w:rFonts w:hint="cs"/>
+                <w:b w:val="0"/>
+                <w:bCs w:val="0"/>
+                <w:color w:val="000000" w:themeColor="text1"/>
+                <w:rtl/>
+              </w:rPr>
+              <w:t>حداکثر اجازه ی وارد کردن 255 کاراکتر داده خواهد شد.</w:t>
+            </w:r>
+          </w:p>
+        </w:tc>
+        <w:tc>
+          <w:tcPr>
+            <w:tcW w:w="2114" w:type="dxa"/>
+            <w:tcBorders>
+              <w:left w:val="single" w:sz="4" w:space="0" w:color="auto"/>
+              <w:bottom w:val="single" w:sz="4" w:space="0" w:color="auto"/>
+            </w:tcBorders>
+            <w:shd w:val="clear" w:color="auto" w:fill="D99594" w:themeFill="accent2" w:themeFillTint="99"/>
+            <w:vAlign w:val="center"/>
+          </w:tcPr>
+          <w:p>
+            <w:pPr>
+              <w:jc w:val="center"/>
+              <w:cnfStyle w:val="000000100000"/>
+              <w:rPr>
+                <w:b/>
+                <w:bCs/>
+                <w:color w:val="000000" w:themeColor="text1"/>
+              </w:rPr>
+            </w:pPr>
+            <w:r>
+              <w:rPr>
+                <w:rFonts w:hint="cs"/>
+                <w:b/>
+                <w:bCs/>
+                <w:color w:val="000000" w:themeColor="text1"/>
+                <w:rtl/>
+              </w:rPr>
+              <w:t>نیازها</w:t>
+            </w:r>
+          </w:p>
+        </w:tc>
+      </w:tr>
+      <w:tr>
+        <w:tblPrEx>
+          <w:tblBorders>
+            <w:top w:val="single" w:sz="8" w:space="0" w:color="CF7B79" w:themeColor="accent2" w:themeTint="BF"/>
+            <w:left w:val="single" w:sz="8" w:space="0" w:color="CF7B79" w:themeColor="accent2" w:themeTint="BF"/>
+            <w:bottom w:val="single" w:sz="8" w:space="0" w:color="CF7B79" w:themeColor="accent2" w:themeTint="BF"/>
+            <w:right w:val="single" w:sz="8" w:space="0" w:color="CF7B79" w:themeColor="accent2" w:themeTint="BF"/>
+            <w:insideH w:val="single" w:sz="8" w:space="0" w:color="CF7B79" w:themeColor="accent2" w:themeTint="BF"/>
+            <w:insideV w:val="none" w:sz="0" w:space="0" w:color="auto"/>
+          </w:tblBorders>
+        </w:tblPrEx>
+        <w:trPr>
+          <w:cnfStyle w:val="000000010000"/>
+          <w:trHeight w:val="917"/>
+        </w:trPr>
+        <w:tc>
+          <w:tcPr>
+            <w:cnfStyle w:val="001000000000"/>
+            <w:tcW w:w="4895" w:type="dxa"/>
+            <w:gridSpan w:val="2"/>
+            <w:tcBorders>
+              <w:top w:val="single" w:sz="4" w:space="0" w:color="auto"/>
+              <w:left w:val="single" w:sz="4" w:space="0" w:color="auto"/>
+              <w:bottom w:val="single" w:sz="4" w:space="0" w:color="auto"/>
+              <w:right w:val="single" w:sz="4" w:space="0" w:color="auto"/>
+            </w:tcBorders>
+            <w:shd w:val="clear" w:color="auto" w:fill="E5B8B7" w:themeFill="accent2" w:themeFillTint="66"/>
+            <w:vAlign w:val="center"/>
+          </w:tcPr>
+          <w:p>
+            <w:pPr>
+              <w:jc w:val="center"/>
+              <w:rPr>
+                <w:lang w:bidi="fa-IR"/>
+              </w:rPr>
+            </w:pPr>
+            <w:r>
+              <w:rPr>
+                <w:rFonts w:hint="cs"/>
+                <w:rtl/>
+                <w:lang w:bidi="fa-IR"/>
+              </w:rPr>
+              <w:t>واکنش سیستم</w:t>
+            </w:r>
+          </w:p>
+        </w:tc>
+        <w:tc>
+          <w:tcPr>
+            <w:tcW w:w="4800" w:type="dxa"/>
+            <w:gridSpan w:val="2"/>
+            <w:tcBorders>
+              <w:top w:val="single" w:sz="4" w:space="0" w:color="auto"/>
+              <w:left w:val="single" w:sz="4" w:space="0" w:color="auto"/>
+              <w:bottom w:val="single" w:sz="4" w:space="0" w:color="auto"/>
+              <w:right w:val="single" w:sz="4" w:space="0" w:color="auto"/>
+            </w:tcBorders>
+            <w:shd w:val="clear" w:color="auto" w:fill="E5B8B7" w:themeFill="accent2" w:themeFillTint="66"/>
+            <w:vAlign w:val="center"/>
+          </w:tcPr>
+          <w:p>
+            <w:pPr>
+              <w:jc w:val="center"/>
+              <w:cnfStyle w:val="000000010000"/>
+              <w:rPr>
+                <w:b/>
+                <w:bCs/>
+                <w:color w:val="000000" w:themeColor="text1"/>
+                <w:lang w:bidi="fa-IR"/>
+              </w:rPr>
+            </w:pPr>
+            <w:r>
+              <w:rPr>
+                <w:rFonts w:hint="cs"/>
+                <w:b/>
+                <w:bCs/>
+                <w:color w:val="000000" w:themeColor="text1"/>
+                <w:rtl/>
+                <w:lang w:bidi="fa-IR"/>
+              </w:rPr>
+              <w:t>عمل بازیگر</w:t>
+            </w:r>
+          </w:p>
+        </w:tc>
+      </w:tr>
+      <w:tr>
+        <w:tblPrEx>
+          <w:tblBorders>
+            <w:top w:val="single" w:sz="8" w:space="0" w:color="CF7B79" w:themeColor="accent2" w:themeTint="BF"/>
+            <w:left w:val="single" w:sz="8" w:space="0" w:color="CF7B79" w:themeColor="accent2" w:themeTint="BF"/>
+            <w:bottom w:val="single" w:sz="8" w:space="0" w:color="CF7B79" w:themeColor="accent2" w:themeTint="BF"/>
+            <w:right w:val="single" w:sz="8" w:space="0" w:color="CF7B79" w:themeColor="accent2" w:themeTint="BF"/>
+            <w:insideH w:val="single" w:sz="8" w:space="0" w:color="CF7B79" w:themeColor="accent2" w:themeTint="BF"/>
+            <w:insideV w:val="none" w:sz="0" w:space="0" w:color="auto"/>
+          </w:tblBorders>
+        </w:tblPrEx>
+        <w:trPr>
+          <w:cnfStyle w:val="000000100000"/>
+          <w:trHeight w:val="847"/>
+        </w:trPr>
+        <w:tc>
+          <w:tcPr>
+            <w:cnfStyle w:val="001000000000"/>
+            <w:tcW w:w="4895" w:type="dxa"/>
+            <w:gridSpan w:val="2"/>
+            <w:tcBorders>
+              <w:top w:val="single" w:sz="4" w:space="0" w:color="auto"/>
+              <w:left w:val="single" w:sz="4" w:space="0" w:color="auto"/>
+              <w:bottom w:val="single" w:sz="4" w:space="0" w:color="auto"/>
+              <w:right w:val="single" w:sz="4" w:space="0" w:color="auto"/>
+            </w:tcBorders>
+            <w:shd w:val="clear" w:color="auto" w:fill="FFFFFF" w:themeFill="background1"/>
+            <w:vAlign w:val="center"/>
+          </w:tcPr>
+          <w:p>
+            <w:pPr>
+              <w:bidi/>
+              <w:jc w:val="both"/>
+              <w:rPr>
+                <w:rFonts w:hint="cs"/>
+                <w:b w:val="0"/>
+                <w:bCs w:val="0"/>
+                <w:color w:val="000000" w:themeColor="text1"/>
+                <w:rtl/>
+                <w:lang w:bidi="fa-IR"/>
+              </w:rPr>
+            </w:pPr>
+            <w:r>
+              <w:rPr>
+                <w:rFonts w:hint="cs"/>
+                <w:b w:val="0"/>
+                <w:bCs w:val="0"/>
+                <w:color w:val="000000" w:themeColor="text1"/>
+                <w:rtl/>
+                <w:lang w:bidi="fa-IR"/>
+              </w:rPr>
+              <w:t xml:space="preserve">2. سیستم </w:t>
+            </w:r>
+            <w:r>
+              <w:rPr>
+                <w:b w:val="0"/>
+                <w:bCs w:val="0"/>
+                <w:color w:val="000000" w:themeColor="text1"/>
+                <w:lang w:bidi="fa-IR"/>
+              </w:rPr>
+              <w:t>Setting Page</w:t>
+            </w:r>
+            <w:r>
+              <w:rPr>
+                <w:rFonts w:hint="cs"/>
+                <w:b w:val="0"/>
+                <w:bCs w:val="0"/>
+                <w:color w:val="000000" w:themeColor="text1"/>
+                <w:rtl/>
+                <w:lang w:bidi="fa-IR"/>
+              </w:rPr>
+              <w:t xml:space="preserve"> را نمایش می دهد. </w:t>
+            </w:r>
+          </w:p>
+        </w:tc>
+        <w:tc>
+          <w:tcPr>
+            <w:tcW w:w="4800" w:type="dxa"/>
+            <w:gridSpan w:val="2"/>
+            <w:tcBorders>
+              <w:top w:val="single" w:sz="4" w:space="0" w:color="auto"/>
+              <w:left w:val="single" w:sz="4" w:space="0" w:color="auto"/>
+              <w:bottom w:val="single" w:sz="4" w:space="0" w:color="auto"/>
+              <w:right w:val="single" w:sz="4" w:space="0" w:color="auto"/>
+            </w:tcBorders>
+            <w:shd w:val="clear" w:color="auto" w:fill="FFFFFF" w:themeFill="background1"/>
+            <w:vAlign w:val="center"/>
+          </w:tcPr>
+          <w:p>
+            <w:pPr>
+              <w:bidi/>
+              <w:cnfStyle w:val="000000100000"/>
+              <w:rPr>
+                <w:color w:val="000000" w:themeColor="text1"/>
+                <w:lang w:bidi="fa-IR"/>
+              </w:rPr>
+            </w:pPr>
+            <w:r>
+              <w:rPr>
+                <w:rFonts w:hint="cs"/>
+                <w:color w:val="000000" w:themeColor="text1"/>
+                <w:rtl/>
+                <w:lang w:bidi="fa-IR"/>
+              </w:rPr>
+              <w:t xml:space="preserve">1. </w:t>
+            </w:r>
+            <w:r>
+              <w:rPr>
+                <w:rFonts w:hint="cs"/>
+                <w:color w:val="000000" w:themeColor="text1"/>
+                <w:rtl/>
+                <w:lang w:bidi="fa-IR"/>
+              </w:rPr>
+              <w:t xml:space="preserve">کاربر در </w:t>
+            </w:r>
+            <w:r>
+              <w:rPr>
+                <w:color w:val="000000" w:themeColor="text1"/>
+                <w:lang w:bidi="fa-IR"/>
+              </w:rPr>
+              <w:t xml:space="preserve">Home Page </w:t>
+            </w:r>
+            <w:r>
+              <w:rPr>
+                <w:rFonts w:hint="cs"/>
+                <w:color w:val="000000" w:themeColor="text1"/>
+                <w:rtl/>
+                <w:lang w:bidi="fa-IR"/>
+              </w:rPr>
+              <w:t xml:space="preserve">  به روی </w:t>
+            </w:r>
+            <w:r>
+              <w:rPr>
+                <w:color w:val="000000" w:themeColor="text1"/>
+                <w:lang w:bidi="fa-IR"/>
+              </w:rPr>
+              <w:t>Setting</w:t>
+            </w:r>
+            <w:r>
+              <w:rPr>
+                <w:rFonts w:hint="cs"/>
+                <w:color w:val="000000" w:themeColor="text1"/>
+                <w:rtl/>
+                <w:lang w:bidi="fa-IR"/>
+              </w:rPr>
+              <w:t xml:space="preserve"> کلیک می کند. </w:t>
+            </w:r>
+          </w:p>
+        </w:tc>
+      </w:tr>
+      <w:tr>
+        <w:tblPrEx>
+          <w:tblBorders>
+            <w:top w:val="single" w:sz="8" w:space="0" w:color="CF7B79" w:themeColor="accent2" w:themeTint="BF"/>
+            <w:left w:val="single" w:sz="8" w:space="0" w:color="CF7B79" w:themeColor="accent2" w:themeTint="BF"/>
+            <w:bottom w:val="single" w:sz="8" w:space="0" w:color="CF7B79" w:themeColor="accent2" w:themeTint="BF"/>
+            <w:right w:val="single" w:sz="8" w:space="0" w:color="CF7B79" w:themeColor="accent2" w:themeTint="BF"/>
+            <w:insideH w:val="single" w:sz="8" w:space="0" w:color="CF7B79" w:themeColor="accent2" w:themeTint="BF"/>
+            <w:insideV w:val="none" w:sz="0" w:space="0" w:color="auto"/>
+          </w:tblBorders>
+        </w:tblPrEx>
+        <w:trPr>
+          <w:cnfStyle w:val="000000010000"/>
+          <w:trHeight w:val="833"/>
+        </w:trPr>
+        <w:tc>
+          <w:tcPr>
+            <w:cnfStyle w:val="001000000000"/>
+            <w:tcW w:w="4895" w:type="dxa"/>
+            <w:gridSpan w:val="2"/>
+            <w:tcBorders>
+              <w:top w:val="single" w:sz="4" w:space="0" w:color="auto"/>
+              <w:left w:val="single" w:sz="4" w:space="0" w:color="auto"/>
+              <w:bottom w:val="single" w:sz="4" w:space="0" w:color="auto"/>
+              <w:right w:val="single" w:sz="4" w:space="0" w:color="auto"/>
+            </w:tcBorders>
+            <w:shd w:val="clear" w:color="auto" w:fill="FFFFFF" w:themeFill="background1"/>
+            <w:vAlign w:val="center"/>
+          </w:tcPr>
+          <w:p>
+            <w:pPr>
+              <w:bidi/>
+              <w:jc w:val="both"/>
+              <w:rPr>
+                <w:rFonts w:hint="cs"/>
+                <w:b w:val="0"/>
+                <w:bCs w:val="0"/>
+                <w:color w:val="000000" w:themeColor="text1"/>
+                <w:rtl/>
+                <w:lang w:bidi="fa-IR"/>
+              </w:rPr>
+            </w:pPr>
+          </w:p>
+          <w:p>
+            <w:pPr>
+              <w:bidi/>
+              <w:jc w:val="both"/>
+              <w:rPr>
+                <w:b w:val="0"/>
+                <w:bCs w:val="0"/>
+                <w:color w:val="000000" w:themeColor="text1"/>
+                <w:lang w:bidi="fa-IR"/>
+              </w:rPr>
+            </w:pPr>
+          </w:p>
+        </w:tc>
+        <w:tc>
+          <w:tcPr>
+            <w:tcW w:w="4800" w:type="dxa"/>
+            <w:gridSpan w:val="2"/>
+            <w:tcBorders>
+              <w:top w:val="single" w:sz="4" w:space="0" w:color="auto"/>
+              <w:left w:val="single" w:sz="4" w:space="0" w:color="auto"/>
+              <w:bottom w:val="single" w:sz="4" w:space="0" w:color="auto"/>
+              <w:right w:val="single" w:sz="4" w:space="0" w:color="auto"/>
+            </w:tcBorders>
+            <w:shd w:val="clear" w:color="auto" w:fill="FFFFFF" w:themeFill="background1"/>
+            <w:vAlign w:val="center"/>
+          </w:tcPr>
+          <w:p>
+            <w:pPr>
+              <w:bidi/>
+              <w:jc w:val="both"/>
+              <w:cnfStyle w:val="000000010000"/>
+              <w:rPr>
+                <w:rFonts w:hint="cs"/>
+                <w:color w:val="000000" w:themeColor="text1"/>
+                <w:rtl/>
+                <w:lang w:bidi="fa-IR"/>
+              </w:rPr>
+            </w:pPr>
+            <w:r>
+              <w:rPr>
+                <w:rFonts w:hint="cs"/>
+                <w:color w:val="000000" w:themeColor="text1"/>
+                <w:rtl/>
+                <w:lang w:bidi="fa-IR"/>
+              </w:rPr>
+              <w:t>3</w:t>
+            </w:r>
+            <w:r>
+              <w:rPr>
+                <w:rFonts w:hint="cs"/>
+                <w:color w:val="000000" w:themeColor="text1"/>
+                <w:rtl/>
+                <w:lang w:bidi="fa-IR"/>
+              </w:rPr>
+              <w:t xml:space="preserve">. </w:t>
+            </w:r>
+            <w:r>
+              <w:rPr>
+                <w:rFonts w:hint="cs"/>
+                <w:color w:val="000000" w:themeColor="text1"/>
+                <w:rtl/>
+                <w:lang w:bidi="fa-IR"/>
+              </w:rPr>
+              <w:t xml:space="preserve">کاربر در قسمت مشخص شده برای </w:t>
+            </w:r>
+            <w:r>
+              <w:rPr>
+                <w:color w:val="000000" w:themeColor="text1"/>
+                <w:lang w:bidi="fa-IR"/>
+              </w:rPr>
+              <w:t>Description</w:t>
+            </w:r>
+            <w:r>
+              <w:rPr>
+                <w:rFonts w:hint="cs"/>
+                <w:color w:val="000000" w:themeColor="text1"/>
+                <w:rtl/>
+                <w:lang w:bidi="fa-IR"/>
+              </w:rPr>
+              <w:t xml:space="preserve"> متن مورد نظر خود را تا حداکثر 255 کاراکتر وارد می کند.</w:t>
+            </w:r>
+          </w:p>
+        </w:tc>
+      </w:tr>
+      <w:tr>
+        <w:tblPrEx>
+          <w:tblLook w:val="0000"/>
+        </w:tblPrEx>
+        <w:trPr>
+          <w:trHeight w:val="878"/>
+        </w:trPr>
+        <w:tc>
+          <w:tcPr>
+            <w:tcW w:w="4889" w:type="dxa"/>
+          </w:tcPr>
+          <w:p>
+            <w:pPr>
+              <w:tabs>
+                <w:tab w:val="right" w:pos="9360"/>
+              </w:tabs>
+              <w:bidi/>
+              <w:jc w:val="both"/>
+              <w:rPr>
+                <w:rFonts w:hint="cs"/>
+                <w:sz w:val="22"/>
+                <w:szCs w:val="22"/>
+                <w:rtl/>
+                <w:lang w:bidi="fa-IR"/>
+              </w:rPr>
+            </w:pPr>
+            <w:r>
+              <w:rPr>
+                <w:rFonts w:cs="0 Esfehan Bold" w:hint="cs"/>
+                <w:sz w:val="22"/>
+                <w:szCs w:val="22"/>
+                <w:rtl/>
+              </w:rPr>
+              <w:t>5</w:t>
+            </w:r>
+            <w:r>
+              <w:rPr>
+                <w:rFonts w:hint="cs"/>
+                <w:sz w:val="22"/>
+                <w:szCs w:val="22"/>
+                <w:rtl/>
+              </w:rPr>
+              <w:t xml:space="preserve">. سیستم متن وارد شده را ذخیره کرده و </w:t>
+            </w:r>
+            <w:r>
+              <w:rPr>
+                <w:sz w:val="22"/>
+                <w:szCs w:val="22"/>
+              </w:rPr>
+              <w:t>Home Page</w:t>
+            </w:r>
+            <w:r>
+              <w:rPr>
+                <w:rFonts w:hint="cs"/>
+                <w:sz w:val="22"/>
+                <w:szCs w:val="22"/>
+                <w:rtl/>
+              </w:rPr>
+              <w:t xml:space="preserve"> </w:t>
+            </w:r>
+            <w:r>
+              <w:rPr>
+                <w:rFonts w:hint="cs"/>
+                <w:sz w:val="22"/>
+                <w:szCs w:val="22"/>
+                <w:rtl/>
+                <w:lang w:bidi="fa-IR"/>
+              </w:rPr>
+              <w:t>را نمایش می دهد.</w:t>
+            </w:r>
+          </w:p>
+        </w:tc>
+        <w:tc>
+          <w:tcPr>
+            <w:tcW w:w="4806" w:type="dxa"/>
+            <w:gridSpan w:val="3"/>
+          </w:tcPr>
+          <w:p>
+            <w:pPr>
+              <w:tabs>
+                <w:tab w:val="right" w:pos="9360"/>
+              </w:tabs>
+              <w:bidi/>
+              <w:jc w:val="both"/>
+              <w:rPr>
+                <w:rFonts w:hint="cs"/>
+                <w:sz w:val="22"/>
+                <w:szCs w:val="22"/>
+                <w:rtl/>
+                <w:lang w:bidi="fa-IR"/>
+              </w:rPr>
+            </w:pPr>
+            <w:r>
+              <w:rPr>
+                <w:rFonts w:hint="cs"/>
+                <w:sz w:val="22"/>
+                <w:szCs w:val="22"/>
+                <w:rtl/>
+              </w:rPr>
+              <w:t xml:space="preserve">4. کاربر روی دکمه ی </w:t>
+            </w:r>
+            <w:r>
+              <w:rPr>
+                <w:sz w:val="22"/>
+                <w:szCs w:val="22"/>
+              </w:rPr>
+              <w:t xml:space="preserve">Save Changes </w:t>
+            </w:r>
+            <w:r>
+              <w:rPr>
+                <w:rFonts w:hint="cs"/>
+                <w:sz w:val="22"/>
+                <w:szCs w:val="22"/>
+                <w:rtl/>
+                <w:lang w:bidi="fa-IR"/>
+              </w:rPr>
+              <w:t xml:space="preserve"> کلیک می کند.</w:t>
+            </w:r>
+          </w:p>
+        </w:tc>
+      </w:tr>
+    </w:tbl>
+    <w:p>
+      <w:pPr>
+        <w:tabs>
+          <w:tab w:val="right" w:pos="9360"/>
+        </w:tabs>
+        <w:jc w:val="right"/>
+        <w:rPr>
+          <w:rFonts w:cs="0 Esfehan Bold"/>
+          <w:sz w:val="22"/>
+          <w:szCs w:val="22"/>
+          <w:rtl/>
+        </w:rPr>
+      </w:pPr>
+    </w:p>
+    <w:p>
+      <w:pPr>
+        <w:tabs>
+          <w:tab w:val="right" w:pos="9360"/>
+        </w:tabs>
+        <w:jc w:val="right"/>
+        <w:rPr>
+          <w:rFonts w:cs="0 Esfehan Bold"/>
+          <w:sz w:val="22"/>
+          <w:szCs w:val="22"/>
+        </w:rPr>
+      </w:pPr>
+    </w:p>
+    <w:p>
+      <w:pPr>
+        <w:jc w:val="right"/>
+        <w:rPr>
+          <w:rtl/>
+        </w:rPr>
+      </w:pPr>
+    </w:p>
+    <w:p>
+      <w:pPr>
+        <w:jc w:val="center"/>
+        <w:rPr>
+          <w:rtl/>
+        </w:rPr>
+      </w:pPr>
+    </w:p>
+    <w:p>
+      <w:pPr>
+        <w:jc w:val="right"/>
+      </w:pPr>
+    </w:p>
+    <w:p>
+      <w:pPr>
+        <w:rPr>
+          <w:rFonts w:hint="cs"/>
+          <w:rtl/>
+          <w:lang w:bidi="fa-IR"/>
+        </w:rPr>
+      </w:pPr>
+      <w:r>
+        <w:br w:type="page"/>
+      </w:r>
+    </w:p>
+    <w:tbl>
+      <w:tblPr>
+        <w:tblStyle w:val="MediumShading1-Accent2"/>
+        <w:tblpPr w:leftFromText="180" w:rightFromText="180" w:horzAnchor="margin" w:tblpY="810"/>
+        <w:tblW w:w="9678" w:type="dxa"/>
+        <w:tblBorders>
+          <w:top w:val="single" w:sz="4" w:space="0" w:color="auto"/>
+          <w:left w:val="single" w:sz="4" w:space="0" w:color="auto"/>
+          <w:bottom w:val="single" w:sz="4" w:space="0" w:color="auto"/>
+          <w:right w:val="single" w:sz="4" w:space="0" w:color="auto"/>
+          <w:insideH w:val="single" w:sz="4" w:space="0" w:color="auto"/>
+          <w:insideV w:val="single" w:sz="4" w:space="0" w:color="auto"/>
+        </w:tblBorders>
+        <w:tblLook w:val="04A0"/>
+      </w:tblPr>
+      <w:tblGrid>
+        <w:gridCol w:w="4873"/>
+        <w:gridCol w:w="14"/>
+        <w:gridCol w:w="2680"/>
+        <w:gridCol w:w="2111"/>
+      </w:tblGrid>
+      <w:tr>
+        <w:trPr>
+          <w:cnfStyle w:val="100000000000"/>
+          <w:trHeight w:val="777"/>
+        </w:trPr>
+        <w:tc>
+          <w:tcPr>
+            <w:cnfStyle w:val="001000000000"/>
+            <w:tcW w:w="7567" w:type="dxa"/>
+            <w:gridSpan w:val="3"/>
+            <w:tcBorders>
+              <w:top w:val="single" w:sz="4" w:space="0" w:color="auto"/>
+              <w:left w:val="single" w:sz="4" w:space="0" w:color="auto"/>
+              <w:bottom w:val="single" w:sz="4" w:space="0" w:color="auto"/>
+              <w:right w:val="single" w:sz="4" w:space="0" w:color="auto"/>
+            </w:tcBorders>
+            <w:shd w:val="clear" w:color="auto" w:fill="FFFFFF" w:themeFill="background1"/>
+            <w:vAlign w:val="center"/>
+          </w:tcPr>
+          <w:p>
+            <w:pPr>
+              <w:jc w:val="right"/>
+              <w:rPr>
+                <w:b w:val="0"/>
+                <w:bCs w:val="0"/>
+                <w:color w:val="000000" w:themeColor="text1"/>
+                <w:rtl/>
+                <w:lang w:bidi="fa-IR"/>
+              </w:rPr>
+            </w:pPr>
+            <w:r>
+              <w:rPr>
+                <w:rFonts w:hint="cs"/>
+                <w:b w:val="0"/>
+                <w:bCs w:val="0"/>
+                <w:color w:val="000000" w:themeColor="text1"/>
+                <w:rtl/>
+              </w:rPr>
+              <w:lastRenderedPageBreak/>
+              <w:t>اضافه کردن یا ویرایش عکس شخصی پروفایل</w:t>
+            </w:r>
+          </w:p>
+        </w:tc>
+        <w:tc>
+          <w:tcPr>
+            <w:tcW w:w="2111" w:type="dxa"/>
+            <w:tcBorders>
+              <w:top w:val="single" w:sz="4" w:space="0" w:color="auto"/>
+              <w:left w:val="single" w:sz="4" w:space="0" w:color="auto"/>
+              <w:bottom w:val="single" w:sz="4" w:space="0" w:color="auto"/>
+              <w:right w:val="single" w:sz="4" w:space="0" w:color="auto"/>
+            </w:tcBorders>
+            <w:shd w:val="clear" w:color="auto" w:fill="D99594" w:themeFill="accent2" w:themeFillTint="99"/>
+            <w:vAlign w:val="center"/>
+          </w:tcPr>
+          <w:p>
+            <w:pPr>
+              <w:jc w:val="center"/>
+              <w:cnfStyle w:val="100000000000"/>
+              <w:rPr>
+                <w:color w:val="000000" w:themeColor="text1"/>
+                <w:rtl/>
+                <w:lang w:bidi="fa-IR"/>
+              </w:rPr>
+            </w:pPr>
+            <w:r>
+              <w:rPr>
+                <w:rFonts w:hint="cs"/>
+                <w:color w:val="000000" w:themeColor="text1"/>
+                <w:rtl/>
+                <w:lang w:bidi="fa-IR"/>
+              </w:rPr>
+              <w:t>مورد استفاده</w:t>
+            </w:r>
+          </w:p>
+        </w:tc>
+      </w:tr>
+      <w:tr>
+        <w:trPr>
+          <w:cnfStyle w:val="000000100000"/>
+          <w:trHeight w:val="777"/>
+        </w:trPr>
+        <w:tc>
+          <w:tcPr>
+            <w:cnfStyle w:val="001000000000"/>
+            <w:tcW w:w="7567" w:type="dxa"/>
+            <w:gridSpan w:val="3"/>
+            <w:tcBorders>
+              <w:top w:val="single" w:sz="4" w:space="0" w:color="auto"/>
+              <w:left w:val="single" w:sz="4" w:space="0" w:color="auto"/>
+              <w:bottom w:val="single" w:sz="4" w:space="0" w:color="auto"/>
+              <w:right w:val="single" w:sz="4" w:space="0" w:color="auto"/>
+            </w:tcBorders>
+            <w:shd w:val="clear" w:color="auto" w:fill="FFFFFF" w:themeFill="background1"/>
+            <w:vAlign w:val="center"/>
+          </w:tcPr>
+          <w:p>
+            <w:pPr>
+              <w:jc w:val="right"/>
+              <w:rPr>
+                <w:b w:val="0"/>
+                <w:bCs w:val="0"/>
+                <w:color w:val="000000" w:themeColor="text1"/>
+              </w:rPr>
+            </w:pPr>
+            <w:r>
+              <w:rPr>
+                <w:rFonts w:hint="cs"/>
+                <w:b w:val="0"/>
+                <w:bCs w:val="0"/>
+                <w:color w:val="000000" w:themeColor="text1"/>
+                <w:rtl/>
+              </w:rPr>
+              <w:t xml:space="preserve">کاربر </w:t>
+            </w:r>
+            <w:r>
+              <w:rPr>
+                <w:rFonts w:hint="cs"/>
+                <w:b w:val="0"/>
+                <w:bCs w:val="0"/>
+                <w:color w:val="000000" w:themeColor="text1"/>
+                <w:rtl/>
+              </w:rPr>
+              <w:t>عضو شده</w:t>
+            </w:r>
+          </w:p>
+        </w:tc>
+        <w:tc>
+          <w:tcPr>
+            <w:tcW w:w="2111" w:type="dxa"/>
+            <w:tcBorders>
+              <w:left w:val="single" w:sz="4" w:space="0" w:color="auto"/>
+            </w:tcBorders>
+            <w:shd w:val="clear" w:color="auto" w:fill="D99594" w:themeFill="accent2" w:themeFillTint="99"/>
+            <w:vAlign w:val="center"/>
+          </w:tcPr>
+          <w:p>
+            <w:pPr>
+              <w:jc w:val="center"/>
+              <w:cnfStyle w:val="000000100000"/>
+              <w:rPr>
+                <w:b/>
+                <w:bCs/>
+                <w:color w:val="000000" w:themeColor="text1"/>
+              </w:rPr>
+            </w:pPr>
+            <w:r>
+              <w:rPr>
+                <w:rFonts w:hint="cs"/>
+                <w:b/>
+                <w:bCs/>
+                <w:color w:val="000000" w:themeColor="text1"/>
+                <w:rtl/>
+              </w:rPr>
+              <w:t>بازیگر</w:t>
+            </w:r>
+          </w:p>
+        </w:tc>
+      </w:tr>
+      <w:tr>
+        <w:trPr>
+          <w:cnfStyle w:val="000000010000"/>
+          <w:trHeight w:val="777"/>
+        </w:trPr>
+        <w:tc>
+          <w:tcPr>
+            <w:cnfStyle w:val="001000000000"/>
+            <w:tcW w:w="7567" w:type="dxa"/>
+            <w:gridSpan w:val="3"/>
+            <w:tcBorders>
+              <w:top w:val="single" w:sz="4" w:space="0" w:color="auto"/>
+              <w:left w:val="single" w:sz="4" w:space="0" w:color="auto"/>
+              <w:bottom w:val="single" w:sz="4" w:space="0" w:color="auto"/>
+              <w:right w:val="single" w:sz="4" w:space="0" w:color="auto"/>
+            </w:tcBorders>
+            <w:shd w:val="clear" w:color="auto" w:fill="FFFFFF" w:themeFill="background1"/>
+            <w:vAlign w:val="center"/>
+          </w:tcPr>
+          <w:p>
+            <w:pPr>
+              <w:jc w:val="right"/>
+              <w:rPr>
+                <w:b w:val="0"/>
+                <w:bCs w:val="0"/>
+                <w:color w:val="000000" w:themeColor="text1"/>
+              </w:rPr>
+            </w:pPr>
+            <w:r>
+              <w:rPr>
+                <w:rFonts w:hint="cs"/>
+                <w:b w:val="0"/>
+                <w:bCs w:val="0"/>
+                <w:color w:val="000000" w:themeColor="text1"/>
+                <w:rtl/>
+              </w:rPr>
+              <w:t>اصلی</w:t>
+            </w:r>
+          </w:p>
+        </w:tc>
+        <w:tc>
+          <w:tcPr>
+            <w:tcW w:w="2111" w:type="dxa"/>
+            <w:tcBorders>
+              <w:left w:val="single" w:sz="4" w:space="0" w:color="auto"/>
+            </w:tcBorders>
+            <w:shd w:val="clear" w:color="auto" w:fill="D99594" w:themeFill="accent2" w:themeFillTint="99"/>
+            <w:vAlign w:val="center"/>
+          </w:tcPr>
+          <w:p>
+            <w:pPr>
+              <w:jc w:val="center"/>
+              <w:cnfStyle w:val="000000010000"/>
+              <w:rPr>
+                <w:b/>
+                <w:bCs/>
+                <w:color w:val="000000" w:themeColor="text1"/>
+              </w:rPr>
+            </w:pPr>
+            <w:r>
+              <w:rPr>
+                <w:rFonts w:hint="cs"/>
+                <w:b/>
+                <w:bCs/>
+                <w:color w:val="000000" w:themeColor="text1"/>
+                <w:rtl/>
+              </w:rPr>
+              <w:t>نوع</w:t>
+            </w:r>
+          </w:p>
+        </w:tc>
+      </w:tr>
+      <w:tr>
+        <w:trPr>
+          <w:cnfStyle w:val="000000100000"/>
+          <w:trHeight w:val="777"/>
+        </w:trPr>
+        <w:tc>
+          <w:tcPr>
+            <w:cnfStyle w:val="001000000000"/>
+            <w:tcW w:w="7567" w:type="dxa"/>
+            <w:gridSpan w:val="3"/>
+            <w:tcBorders>
+              <w:top w:val="single" w:sz="4" w:space="0" w:color="auto"/>
+              <w:left w:val="single" w:sz="4" w:space="0" w:color="auto"/>
+              <w:bottom w:val="single" w:sz="4" w:space="0" w:color="auto"/>
+              <w:right w:val="single" w:sz="4" w:space="0" w:color="auto"/>
+            </w:tcBorders>
+            <w:shd w:val="clear" w:color="auto" w:fill="FFFFFF" w:themeFill="background1"/>
+            <w:vAlign w:val="center"/>
+          </w:tcPr>
+          <w:p>
+            <w:pPr>
+              <w:jc w:val="right"/>
+              <w:rPr>
+                <w:b w:val="0"/>
+                <w:bCs w:val="0"/>
+                <w:color w:val="000000" w:themeColor="text1"/>
+              </w:rPr>
+            </w:pPr>
+            <w:r>
+              <w:rPr>
+                <w:rFonts w:hint="cs"/>
+                <w:b w:val="0"/>
+                <w:bCs w:val="0"/>
+                <w:color w:val="000000" w:themeColor="text1"/>
+                <w:rtl/>
+              </w:rPr>
+              <w:t>کاربر بتواند عکس شخصی پروفایل را ویرایش کند .</w:t>
+            </w:r>
+          </w:p>
+        </w:tc>
+        <w:tc>
+          <w:tcPr>
+            <w:tcW w:w="2111" w:type="dxa"/>
+            <w:tcBorders>
+              <w:left w:val="single" w:sz="4" w:space="0" w:color="auto"/>
+            </w:tcBorders>
+            <w:shd w:val="clear" w:color="auto" w:fill="D99594" w:themeFill="accent2" w:themeFillTint="99"/>
+            <w:vAlign w:val="center"/>
+          </w:tcPr>
+          <w:p>
+            <w:pPr>
+              <w:jc w:val="center"/>
+              <w:cnfStyle w:val="000000100000"/>
+              <w:rPr>
+                <w:b/>
+                <w:bCs/>
+                <w:color w:val="000000" w:themeColor="text1"/>
+              </w:rPr>
+            </w:pPr>
+            <w:r>
+              <w:rPr>
+                <w:rFonts w:hint="cs"/>
+                <w:b/>
+                <w:bCs/>
+                <w:color w:val="000000" w:themeColor="text1"/>
+                <w:rtl/>
+              </w:rPr>
+              <w:t>هدف</w:t>
+            </w:r>
+          </w:p>
+        </w:tc>
+      </w:tr>
+      <w:tr>
+        <w:trPr>
+          <w:cnfStyle w:val="000000010000"/>
+          <w:trHeight w:val="777"/>
+        </w:trPr>
+        <w:tc>
+          <w:tcPr>
+            <w:cnfStyle w:val="001000000000"/>
+            <w:tcW w:w="7567" w:type="dxa"/>
+            <w:gridSpan w:val="3"/>
+            <w:tcBorders>
+              <w:top w:val="single" w:sz="4" w:space="0" w:color="auto"/>
+              <w:left w:val="single" w:sz="4" w:space="0" w:color="auto"/>
+              <w:bottom w:val="single" w:sz="4" w:space="0" w:color="auto"/>
+              <w:right w:val="single" w:sz="4" w:space="0" w:color="auto"/>
+            </w:tcBorders>
+            <w:shd w:val="clear" w:color="auto" w:fill="FFFFFF" w:themeFill="background1"/>
+            <w:vAlign w:val="center"/>
+          </w:tcPr>
+          <w:p>
+            <w:pPr>
+              <w:jc w:val="right"/>
+              <w:rPr>
+                <w:b w:val="0"/>
+                <w:bCs w:val="0"/>
+                <w:color w:val="000000" w:themeColor="text1"/>
+              </w:rPr>
+            </w:pPr>
+            <w:r>
+              <w:rPr>
+                <w:rFonts w:hint="cs"/>
+                <w:b w:val="0"/>
+                <w:bCs w:val="0"/>
+                <w:color w:val="000000" w:themeColor="text1"/>
+                <w:rtl/>
+              </w:rPr>
+              <w:t>کاربر با حساب کاربری خود وارد شده است .</w:t>
+            </w:r>
+          </w:p>
+        </w:tc>
+        <w:tc>
+          <w:tcPr>
+            <w:tcW w:w="2111" w:type="dxa"/>
+            <w:tcBorders>
+              <w:left w:val="single" w:sz="4" w:space="0" w:color="auto"/>
+            </w:tcBorders>
+            <w:shd w:val="clear" w:color="auto" w:fill="D99594" w:themeFill="accent2" w:themeFillTint="99"/>
+            <w:vAlign w:val="center"/>
+          </w:tcPr>
+          <w:p>
+            <w:pPr>
+              <w:jc w:val="center"/>
+              <w:cnfStyle w:val="000000010000"/>
+              <w:rPr>
+                <w:b/>
+                <w:bCs/>
+                <w:color w:val="000000" w:themeColor="text1"/>
+              </w:rPr>
+            </w:pPr>
+            <w:r>
+              <w:rPr>
+                <w:rFonts w:hint="cs"/>
+                <w:b/>
+                <w:bCs/>
+                <w:color w:val="000000" w:themeColor="text1"/>
+                <w:rtl/>
+              </w:rPr>
+              <w:t>پیش فرض</w:t>
+            </w:r>
+          </w:p>
+        </w:tc>
+      </w:tr>
+      <w:tr>
+        <w:trPr>
+          <w:cnfStyle w:val="000000100000"/>
+          <w:trHeight w:val="777"/>
+        </w:trPr>
+        <w:tc>
+          <w:tcPr>
+            <w:cnfStyle w:val="001000000000"/>
+            <w:tcW w:w="7567" w:type="dxa"/>
+            <w:gridSpan w:val="3"/>
+            <w:tcBorders>
+              <w:top w:val="single" w:sz="4" w:space="0" w:color="auto"/>
+              <w:left w:val="single" w:sz="4" w:space="0" w:color="auto"/>
+              <w:bottom w:val="single" w:sz="4" w:space="0" w:color="auto"/>
+              <w:right w:val="single" w:sz="4" w:space="0" w:color="auto"/>
+            </w:tcBorders>
+            <w:shd w:val="clear" w:color="auto" w:fill="FFFFFF" w:themeFill="background1"/>
+            <w:vAlign w:val="center"/>
+          </w:tcPr>
+          <w:p>
+            <w:pPr>
+              <w:jc w:val="right"/>
+              <w:rPr>
+                <w:b w:val="0"/>
+                <w:bCs w:val="0"/>
+                <w:color w:val="000000" w:themeColor="text1"/>
+              </w:rPr>
+            </w:pPr>
+            <w:r>
+              <w:rPr>
+                <w:rFonts w:hint="cs"/>
+                <w:b w:val="0"/>
+                <w:bCs w:val="0"/>
+                <w:color w:val="000000" w:themeColor="text1"/>
+                <w:rtl/>
+              </w:rPr>
+              <w:t>کاربر دارای عکس شخصی به روز شده است .</w:t>
+            </w:r>
+          </w:p>
+        </w:tc>
+        <w:tc>
+          <w:tcPr>
+            <w:tcW w:w="2111" w:type="dxa"/>
+            <w:tcBorders>
+              <w:left w:val="single" w:sz="4" w:space="0" w:color="auto"/>
+            </w:tcBorders>
+            <w:shd w:val="clear" w:color="auto" w:fill="D99594" w:themeFill="accent2" w:themeFillTint="99"/>
+            <w:vAlign w:val="center"/>
+          </w:tcPr>
+          <w:p>
+            <w:pPr>
+              <w:jc w:val="center"/>
+              <w:cnfStyle w:val="000000100000"/>
+              <w:rPr>
+                <w:b/>
+                <w:bCs/>
+                <w:color w:val="000000" w:themeColor="text1"/>
+              </w:rPr>
+            </w:pPr>
+            <w:r>
+              <w:rPr>
+                <w:rFonts w:hint="cs"/>
+                <w:b/>
+                <w:bCs/>
+                <w:color w:val="000000" w:themeColor="text1"/>
+                <w:rtl/>
+              </w:rPr>
+              <w:t>پس فرض</w:t>
+            </w:r>
+          </w:p>
+        </w:tc>
+      </w:tr>
+      <w:tr>
+        <w:trPr>
+          <w:cnfStyle w:val="000000010000"/>
+          <w:trHeight w:val="777"/>
+        </w:trPr>
+        <w:tc>
+          <w:tcPr>
+            <w:cnfStyle w:val="001000000000"/>
+            <w:tcW w:w="7567" w:type="dxa"/>
+            <w:gridSpan w:val="3"/>
+            <w:tcBorders>
+              <w:top w:val="single" w:sz="4" w:space="0" w:color="auto"/>
+              <w:left w:val="single" w:sz="4" w:space="0" w:color="auto"/>
+              <w:bottom w:val="single" w:sz="4" w:space="0" w:color="auto"/>
+              <w:right w:val="single" w:sz="4" w:space="0" w:color="auto"/>
+            </w:tcBorders>
+            <w:shd w:val="clear" w:color="auto" w:fill="FFFFFF" w:themeFill="background1"/>
+            <w:vAlign w:val="center"/>
+          </w:tcPr>
+          <w:p>
+            <w:pPr>
+              <w:jc w:val="right"/>
+              <w:rPr>
+                <w:b w:val="0"/>
+                <w:bCs w:val="0"/>
+                <w:color w:val="000000" w:themeColor="text1"/>
+              </w:rPr>
+            </w:pPr>
+            <w:r>
+              <w:rPr>
+                <w:rFonts w:hint="cs"/>
+                <w:b w:val="0"/>
+                <w:bCs w:val="0"/>
+                <w:color w:val="000000" w:themeColor="text1"/>
+                <w:rtl/>
+              </w:rPr>
+              <w:t>کاربر با کلیک بر روی لینک "خروج" از حساب کاربری خویش خارج می شود .</w:t>
+            </w:r>
+          </w:p>
+        </w:tc>
+        <w:tc>
+          <w:tcPr>
+            <w:tcW w:w="2111" w:type="dxa"/>
+            <w:tcBorders>
+              <w:left w:val="single" w:sz="4" w:space="0" w:color="auto"/>
+            </w:tcBorders>
+            <w:shd w:val="clear" w:color="auto" w:fill="D99594" w:themeFill="accent2" w:themeFillTint="99"/>
+            <w:vAlign w:val="center"/>
+          </w:tcPr>
+          <w:p>
+            <w:pPr>
+              <w:jc w:val="center"/>
+              <w:cnfStyle w:val="000000010000"/>
+              <w:rPr>
+                <w:b/>
+                <w:bCs/>
+                <w:color w:val="000000" w:themeColor="text1"/>
+              </w:rPr>
+            </w:pPr>
+            <w:r>
+              <w:rPr>
+                <w:rFonts w:hint="cs"/>
+                <w:b/>
+                <w:bCs/>
+                <w:color w:val="000000" w:themeColor="text1"/>
+                <w:rtl/>
+              </w:rPr>
+              <w:t>شرح</w:t>
+            </w:r>
+          </w:p>
+        </w:tc>
+      </w:tr>
+      <w:tr>
+        <w:trPr>
+          <w:cnfStyle w:val="000000100000"/>
+          <w:trHeight w:val="777"/>
+        </w:trPr>
+        <w:tc>
+          <w:tcPr>
+            <w:cnfStyle w:val="001000000000"/>
+            <w:tcW w:w="7567" w:type="dxa"/>
+            <w:gridSpan w:val="3"/>
+            <w:tcBorders>
+              <w:top w:val="single" w:sz="4" w:space="0" w:color="auto"/>
+              <w:left w:val="single" w:sz="4" w:space="0" w:color="auto"/>
+              <w:bottom w:val="single" w:sz="4" w:space="0" w:color="auto"/>
+              <w:right w:val="single" w:sz="4" w:space="0" w:color="auto"/>
+            </w:tcBorders>
+            <w:shd w:val="clear" w:color="auto" w:fill="FFFFFF" w:themeFill="background1"/>
+            <w:vAlign w:val="center"/>
+          </w:tcPr>
+          <w:p>
+            <w:pPr>
+              <w:jc w:val="right"/>
+              <w:rPr>
+                <w:b w:val="0"/>
+                <w:bCs w:val="0"/>
+                <w:color w:val="000000" w:themeColor="text1"/>
+              </w:rPr>
+            </w:pPr>
+          </w:p>
+        </w:tc>
+        <w:tc>
+          <w:tcPr>
+            <w:tcW w:w="2111" w:type="dxa"/>
+            <w:tcBorders>
+              <w:left w:val="single" w:sz="4" w:space="0" w:color="auto"/>
+              <w:bottom w:val="single" w:sz="4" w:space="0" w:color="auto"/>
+            </w:tcBorders>
+            <w:shd w:val="clear" w:color="auto" w:fill="D99594" w:themeFill="accent2" w:themeFillTint="99"/>
+            <w:vAlign w:val="center"/>
+          </w:tcPr>
+          <w:p>
+            <w:pPr>
+              <w:jc w:val="center"/>
+              <w:cnfStyle w:val="000000100000"/>
+              <w:rPr>
+                <w:b/>
+                <w:bCs/>
+                <w:color w:val="000000" w:themeColor="text1"/>
+              </w:rPr>
+            </w:pPr>
+            <w:r>
+              <w:rPr>
+                <w:rFonts w:hint="cs"/>
+                <w:b/>
+                <w:bCs/>
+                <w:color w:val="000000" w:themeColor="text1"/>
+                <w:rtl/>
+              </w:rPr>
+              <w:t>نیازها</w:t>
+            </w:r>
+          </w:p>
+        </w:tc>
+      </w:tr>
+      <w:tr>
+        <w:tblPrEx>
+          <w:tblBorders>
+            <w:top w:val="single" w:sz="8" w:space="0" w:color="CF7B79" w:themeColor="accent2" w:themeTint="BF"/>
+            <w:left w:val="single" w:sz="8" w:space="0" w:color="CF7B79" w:themeColor="accent2" w:themeTint="BF"/>
+            <w:bottom w:val="single" w:sz="8" w:space="0" w:color="CF7B79" w:themeColor="accent2" w:themeTint="BF"/>
+            <w:right w:val="single" w:sz="8" w:space="0" w:color="CF7B79" w:themeColor="accent2" w:themeTint="BF"/>
+            <w:insideH w:val="single" w:sz="8" w:space="0" w:color="CF7B79" w:themeColor="accent2" w:themeTint="BF"/>
+            <w:insideV w:val="none" w:sz="0" w:space="0" w:color="auto"/>
+          </w:tblBorders>
+        </w:tblPrEx>
+        <w:trPr>
+          <w:cnfStyle w:val="000000010000"/>
+          <w:trHeight w:val="823"/>
+        </w:trPr>
+        <w:tc>
+          <w:tcPr>
+            <w:cnfStyle w:val="001000000000"/>
+            <w:tcW w:w="4887" w:type="dxa"/>
+            <w:gridSpan w:val="2"/>
+            <w:tcBorders>
+              <w:top w:val="single" w:sz="4" w:space="0" w:color="auto"/>
+              <w:left w:val="single" w:sz="4" w:space="0" w:color="auto"/>
+              <w:bottom w:val="single" w:sz="4" w:space="0" w:color="auto"/>
+              <w:right w:val="single" w:sz="4" w:space="0" w:color="auto"/>
+            </w:tcBorders>
+            <w:shd w:val="clear" w:color="auto" w:fill="E5B8B7" w:themeFill="accent2" w:themeFillTint="66"/>
+            <w:vAlign w:val="center"/>
+          </w:tcPr>
+          <w:p>
+            <w:pPr>
+              <w:jc w:val="center"/>
+              <w:rPr>
+                <w:lang w:bidi="fa-IR"/>
+              </w:rPr>
+            </w:pPr>
+            <w:r>
+              <w:rPr>
+                <w:rFonts w:hint="cs"/>
+                <w:rtl/>
+                <w:lang w:bidi="fa-IR"/>
+              </w:rPr>
+              <w:t>واکنش سیستم</w:t>
+            </w:r>
+          </w:p>
+        </w:tc>
+        <w:tc>
+          <w:tcPr>
+            <w:tcW w:w="4791" w:type="dxa"/>
+            <w:gridSpan w:val="2"/>
+            <w:tcBorders>
+              <w:top w:val="single" w:sz="4" w:space="0" w:color="auto"/>
+              <w:left w:val="single" w:sz="4" w:space="0" w:color="auto"/>
+              <w:bottom w:val="single" w:sz="4" w:space="0" w:color="auto"/>
+              <w:right w:val="single" w:sz="4" w:space="0" w:color="auto"/>
+            </w:tcBorders>
+            <w:shd w:val="clear" w:color="auto" w:fill="E5B8B7" w:themeFill="accent2" w:themeFillTint="66"/>
+            <w:vAlign w:val="center"/>
+          </w:tcPr>
+          <w:p>
+            <w:pPr>
+              <w:jc w:val="center"/>
+              <w:cnfStyle w:val="000000010000"/>
+              <w:rPr>
+                <w:b/>
+                <w:bCs/>
+                <w:color w:val="000000" w:themeColor="text1"/>
+                <w:lang w:bidi="fa-IR"/>
+              </w:rPr>
+            </w:pPr>
+            <w:r>
+              <w:rPr>
+                <w:rFonts w:hint="cs"/>
+                <w:b/>
+                <w:bCs/>
+                <w:color w:val="000000" w:themeColor="text1"/>
+                <w:rtl/>
+                <w:lang w:bidi="fa-IR"/>
+              </w:rPr>
+              <w:t>عمل بازیگر</w:t>
+            </w:r>
+          </w:p>
+        </w:tc>
+      </w:tr>
+      <w:tr>
+        <w:tblPrEx>
+          <w:tblBorders>
+            <w:top w:val="single" w:sz="8" w:space="0" w:color="CF7B79" w:themeColor="accent2" w:themeTint="BF"/>
+            <w:left w:val="single" w:sz="8" w:space="0" w:color="CF7B79" w:themeColor="accent2" w:themeTint="BF"/>
+            <w:bottom w:val="single" w:sz="8" w:space="0" w:color="CF7B79" w:themeColor="accent2" w:themeTint="BF"/>
+            <w:right w:val="single" w:sz="8" w:space="0" w:color="CF7B79" w:themeColor="accent2" w:themeTint="BF"/>
+            <w:insideH w:val="single" w:sz="8" w:space="0" w:color="CF7B79" w:themeColor="accent2" w:themeTint="BF"/>
+            <w:insideV w:val="none" w:sz="0" w:space="0" w:color="auto"/>
+          </w:tblBorders>
+        </w:tblPrEx>
+        <w:trPr>
+          <w:cnfStyle w:val="000000100000"/>
+          <w:trHeight w:val="761"/>
+        </w:trPr>
+        <w:tc>
+          <w:tcPr>
+            <w:cnfStyle w:val="001000000000"/>
+            <w:tcW w:w="4887" w:type="dxa"/>
+            <w:gridSpan w:val="2"/>
+            <w:tcBorders>
+              <w:top w:val="single" w:sz="4" w:space="0" w:color="auto"/>
+              <w:left w:val="single" w:sz="4" w:space="0" w:color="auto"/>
+              <w:bottom w:val="single" w:sz="4" w:space="0" w:color="auto"/>
+              <w:right w:val="single" w:sz="4" w:space="0" w:color="auto"/>
+            </w:tcBorders>
+            <w:shd w:val="clear" w:color="auto" w:fill="FFFFFF" w:themeFill="background1"/>
+            <w:vAlign w:val="center"/>
+          </w:tcPr>
+          <w:p>
+            <w:pPr>
+              <w:bidi/>
+              <w:jc w:val="both"/>
+              <w:rPr>
+                <w:b w:val="0"/>
+                <w:bCs w:val="0"/>
+                <w:color w:val="000000" w:themeColor="text1"/>
+                <w:lang w:bidi="fa-IR"/>
+              </w:rPr>
+            </w:pPr>
+            <w:r>
+              <w:rPr>
+                <w:rFonts w:hint="cs"/>
+                <w:b w:val="0"/>
+                <w:bCs w:val="0"/>
+                <w:color w:val="000000" w:themeColor="text1"/>
+                <w:rtl/>
+                <w:lang w:bidi="fa-IR"/>
+              </w:rPr>
+              <w:t xml:space="preserve">2. سیستم </w:t>
+            </w:r>
+            <w:r>
+              <w:rPr>
+                <w:b w:val="0"/>
+                <w:bCs w:val="0"/>
+                <w:color w:val="000000" w:themeColor="text1"/>
+                <w:lang w:bidi="fa-IR"/>
+              </w:rPr>
+              <w:t>Setting Page</w:t>
+            </w:r>
+            <w:r>
+              <w:rPr>
+                <w:rFonts w:hint="cs"/>
+                <w:b w:val="0"/>
+                <w:bCs w:val="0"/>
+                <w:color w:val="000000" w:themeColor="text1"/>
+                <w:rtl/>
+                <w:lang w:bidi="fa-IR"/>
+              </w:rPr>
+              <w:t xml:space="preserve"> را نمایش می دهد.</w:t>
+            </w:r>
+          </w:p>
+        </w:tc>
+        <w:tc>
+          <w:tcPr>
+            <w:tcW w:w="4791" w:type="dxa"/>
+            <w:gridSpan w:val="2"/>
+            <w:tcBorders>
+              <w:top w:val="single" w:sz="4" w:space="0" w:color="auto"/>
+              <w:left w:val="single" w:sz="4" w:space="0" w:color="auto"/>
+              <w:bottom w:val="single" w:sz="4" w:space="0" w:color="auto"/>
+              <w:right w:val="single" w:sz="4" w:space="0" w:color="auto"/>
+            </w:tcBorders>
+            <w:shd w:val="clear" w:color="auto" w:fill="FFFFFF" w:themeFill="background1"/>
+            <w:vAlign w:val="center"/>
+          </w:tcPr>
+          <w:p>
+            <w:pPr>
+              <w:bidi/>
+              <w:jc w:val="both"/>
+              <w:cnfStyle w:val="000000100000"/>
+              <w:rPr>
+                <w:color w:val="000000" w:themeColor="text1"/>
+                <w:lang w:bidi="fa-IR"/>
+              </w:rPr>
+            </w:pPr>
+            <w:r>
+              <w:rPr>
+                <w:rFonts w:hint="cs"/>
+                <w:color w:val="000000" w:themeColor="text1"/>
+                <w:rtl/>
+                <w:lang w:bidi="fa-IR"/>
+              </w:rPr>
+              <w:t xml:space="preserve">1. </w:t>
+            </w:r>
+            <w:r>
+              <w:rPr>
+                <w:rFonts w:hint="cs"/>
+                <w:color w:val="000000" w:themeColor="text1"/>
+                <w:rtl/>
+                <w:lang w:bidi="fa-IR"/>
+              </w:rPr>
+              <w:t xml:space="preserve">کاربر در </w:t>
+            </w:r>
+            <w:r>
+              <w:rPr>
+                <w:color w:val="000000" w:themeColor="text1"/>
+                <w:lang w:bidi="fa-IR"/>
+              </w:rPr>
+              <w:t xml:space="preserve">Home Page </w:t>
+            </w:r>
+            <w:r>
+              <w:rPr>
+                <w:rFonts w:hint="cs"/>
+                <w:color w:val="000000" w:themeColor="text1"/>
+                <w:rtl/>
+                <w:lang w:bidi="fa-IR"/>
+              </w:rPr>
+              <w:t xml:space="preserve">  به روی </w:t>
+            </w:r>
+            <w:r>
+              <w:rPr>
+                <w:color w:val="000000" w:themeColor="text1"/>
+                <w:lang w:bidi="fa-IR"/>
+              </w:rPr>
+              <w:t>Setting</w:t>
+            </w:r>
+            <w:r>
+              <w:rPr>
+                <w:rFonts w:hint="cs"/>
+                <w:color w:val="000000" w:themeColor="text1"/>
+                <w:rtl/>
+                <w:lang w:bidi="fa-IR"/>
+              </w:rPr>
+              <w:t xml:space="preserve"> کلیک می کند.</w:t>
+            </w:r>
+          </w:p>
+        </w:tc>
+      </w:tr>
+      <w:tr>
+        <w:tblPrEx>
+          <w:tblBorders>
+            <w:top w:val="single" w:sz="8" w:space="0" w:color="CF7B79" w:themeColor="accent2" w:themeTint="BF"/>
+            <w:left w:val="single" w:sz="8" w:space="0" w:color="CF7B79" w:themeColor="accent2" w:themeTint="BF"/>
+            <w:bottom w:val="single" w:sz="8" w:space="0" w:color="CF7B79" w:themeColor="accent2" w:themeTint="BF"/>
+            <w:right w:val="single" w:sz="8" w:space="0" w:color="CF7B79" w:themeColor="accent2" w:themeTint="BF"/>
+            <w:insideH w:val="single" w:sz="8" w:space="0" w:color="CF7B79" w:themeColor="accent2" w:themeTint="BF"/>
+            <w:insideV w:val="none" w:sz="0" w:space="0" w:color="auto"/>
+          </w:tblBorders>
+        </w:tblPrEx>
+        <w:trPr>
+          <w:cnfStyle w:val="000000010000"/>
+          <w:trHeight w:val="761"/>
+        </w:trPr>
+        <w:tc>
+          <w:tcPr>
+            <w:cnfStyle w:val="001000000000"/>
+            <w:tcW w:w="4887" w:type="dxa"/>
+            <w:gridSpan w:val="2"/>
+            <w:tcBorders>
+              <w:top w:val="single" w:sz="4" w:space="0" w:color="auto"/>
+              <w:left w:val="single" w:sz="4" w:space="0" w:color="auto"/>
+              <w:bottom w:val="single" w:sz="4" w:space="0" w:color="auto"/>
+              <w:right w:val="single" w:sz="4" w:space="0" w:color="auto"/>
+            </w:tcBorders>
+            <w:shd w:val="clear" w:color="auto" w:fill="FFFFFF" w:themeFill="background1"/>
+            <w:vAlign w:val="center"/>
+          </w:tcPr>
+          <w:p>
+            <w:pPr>
+              <w:bidi/>
+              <w:rPr>
+                <w:rFonts w:hint="cs"/>
+                <w:b w:val="0"/>
+                <w:bCs w:val="0"/>
+                <w:color w:val="000000" w:themeColor="text1"/>
+                <w:rtl/>
+                <w:lang w:bidi="fa-IR"/>
+              </w:rPr>
+            </w:pPr>
+            <w:r>
+              <w:rPr>
+                <w:rFonts w:hint="cs"/>
+                <w:b w:val="0"/>
+                <w:bCs w:val="0"/>
+                <w:color w:val="000000" w:themeColor="text1"/>
+                <w:rtl/>
+                <w:lang w:bidi="fa-IR"/>
+              </w:rPr>
+              <w:t xml:space="preserve">4. سیستم صفحه ی </w:t>
+            </w:r>
+            <w:r>
+              <w:rPr>
+                <w:b w:val="0"/>
+                <w:bCs w:val="0"/>
+                <w:color w:val="000000" w:themeColor="text1"/>
+                <w:lang w:bidi="fa-IR"/>
+              </w:rPr>
+              <w:t>Upload</w:t>
+            </w:r>
+            <w:r>
+              <w:rPr>
+                <w:rFonts w:hint="cs"/>
+                <w:b w:val="0"/>
+                <w:bCs w:val="0"/>
+                <w:color w:val="000000" w:themeColor="text1"/>
+                <w:rtl/>
+                <w:lang w:bidi="fa-IR"/>
+              </w:rPr>
+              <w:t xml:space="preserve"> را در همان صفحه نمایش می دهد.</w:t>
+            </w:r>
+          </w:p>
+        </w:tc>
+        <w:tc>
+          <w:tcPr>
+            <w:tcW w:w="4791" w:type="dxa"/>
+            <w:gridSpan w:val="2"/>
+            <w:tcBorders>
+              <w:top w:val="single" w:sz="4" w:space="0" w:color="auto"/>
+              <w:left w:val="single" w:sz="4" w:space="0" w:color="auto"/>
+              <w:bottom w:val="single" w:sz="4" w:space="0" w:color="auto"/>
+              <w:right w:val="single" w:sz="4" w:space="0" w:color="auto"/>
+            </w:tcBorders>
+            <w:shd w:val="clear" w:color="auto" w:fill="FFFFFF" w:themeFill="background1"/>
+            <w:vAlign w:val="center"/>
+          </w:tcPr>
+          <w:p>
+            <w:pPr>
+              <w:bidi/>
+              <w:jc w:val="both"/>
+              <w:cnfStyle w:val="000000010000"/>
+              <w:rPr>
+                <w:rFonts w:hint="cs"/>
+                <w:rtl/>
+                <w:lang w:bidi="fa-IR"/>
+              </w:rPr>
+            </w:pPr>
+            <w:r>
+              <w:rPr>
+                <w:rFonts w:hint="cs"/>
+                <w:rtl/>
+              </w:rPr>
+              <w:t xml:space="preserve">3. کاربر </w:t>
+            </w:r>
+            <w:r>
+              <w:t>Change Profile Picture</w:t>
+            </w:r>
+            <w:r>
+              <w:rPr>
+                <w:rFonts w:hint="cs"/>
+                <w:rtl/>
+                <w:lang w:bidi="fa-IR"/>
+              </w:rPr>
+              <w:t xml:space="preserve"> را انتخاب می کند.</w:t>
+            </w:r>
+          </w:p>
+        </w:tc>
+      </w:tr>
+      <w:tr>
+        <w:tblPrEx>
+          <w:tblLook w:val="0000"/>
+        </w:tblPrEx>
+        <w:trPr>
+          <w:trHeight w:val="804"/>
+        </w:trPr>
+        <w:tc>
+          <w:tcPr>
+            <w:tcW w:w="4873" w:type="dxa"/>
+          </w:tcPr>
+          <w:p>
+            <w:pPr>
+              <w:bidi/>
+              <w:jc w:val="both"/>
+              <w:rPr>
+                <w:rFonts w:hint="cs"/>
+                <w:rtl/>
+                <w:lang w:bidi="fa-IR"/>
+              </w:rPr>
+            </w:pPr>
+            <w:r>
+              <w:rPr>
+                <w:rFonts w:hint="cs"/>
+                <w:rtl/>
+              </w:rPr>
+              <w:t xml:space="preserve">6. سیستم وضعیت پیش روی آپلود عکس را با </w:t>
+            </w:r>
+            <w:r>
+              <w:t>Progress Bar</w:t>
+            </w:r>
+            <w:r>
+              <w:rPr>
+                <w:rFonts w:hint="cs"/>
+                <w:rtl/>
+                <w:lang w:bidi="fa-IR"/>
+              </w:rPr>
+              <w:t xml:space="preserve"> به کاربر اطلاع می دهد.</w:t>
+            </w:r>
+          </w:p>
+        </w:tc>
+        <w:tc>
+          <w:tcPr>
+            <w:tcW w:w="4805" w:type="dxa"/>
+            <w:gridSpan w:val="3"/>
+          </w:tcPr>
+          <w:p>
+            <w:pPr>
+              <w:bidi/>
+              <w:jc w:val="both"/>
+              <w:rPr>
+                <w:rFonts w:hint="cs"/>
+                <w:rtl/>
+                <w:lang w:bidi="fa-IR"/>
+              </w:rPr>
+            </w:pPr>
+            <w:r>
+              <w:rPr>
+                <w:rFonts w:hint="cs"/>
+                <w:rtl/>
+              </w:rPr>
+              <w:t xml:space="preserve">5. کاربر با کلیک بر روی </w:t>
+            </w:r>
+            <w:r>
+              <w:t>Browse</w:t>
+            </w:r>
+            <w:r>
+              <w:rPr>
+                <w:rFonts w:hint="cs"/>
+                <w:rtl/>
+                <w:lang w:bidi="fa-IR"/>
+              </w:rPr>
+              <w:t xml:space="preserve"> فایل عکس را انتخاب کرده و سپس به روی </w:t>
+            </w:r>
+            <w:r>
+              <w:rPr>
+                <w:lang w:bidi="fa-IR"/>
+              </w:rPr>
+              <w:t>Upload</w:t>
+            </w:r>
+            <w:r>
+              <w:rPr>
+                <w:rFonts w:hint="cs"/>
+                <w:rtl/>
+                <w:lang w:bidi="fa-IR"/>
+              </w:rPr>
+              <w:t xml:space="preserve"> کلیک می کند.</w:t>
+            </w:r>
+          </w:p>
+        </w:tc>
+      </w:tr>
+      <w:tr>
+        <w:tblPrEx>
+          <w:tblLook w:val="0000"/>
+        </w:tblPrEx>
+        <w:trPr>
+          <w:trHeight w:val="752"/>
+        </w:trPr>
+        <w:tc>
+          <w:tcPr>
+            <w:tcW w:w="4873" w:type="dxa"/>
+          </w:tcPr>
+          <w:p>
+            <w:pPr>
+              <w:bidi/>
+              <w:jc w:val="both"/>
+              <w:rPr>
+                <w:rFonts w:hint="cs"/>
+                <w:rtl/>
+                <w:lang w:bidi="fa-IR"/>
+              </w:rPr>
+            </w:pPr>
+            <w:r>
+              <w:rPr>
+                <w:rFonts w:hint="cs"/>
+                <w:rtl/>
+              </w:rPr>
+              <w:t xml:space="preserve">7. سیستم در صورت نیاز عکس را اصلاح می کند و </w:t>
+            </w:r>
+            <w:r>
+              <w:rPr>
+                <w:rFonts w:hint="cs"/>
+                <w:rtl/>
+                <w:lang w:bidi="fa-IR"/>
+              </w:rPr>
+              <w:t xml:space="preserve">یک </w:t>
+            </w:r>
+            <w:r>
+              <w:rPr>
+                <w:lang w:bidi="fa-IR"/>
+              </w:rPr>
+              <w:t>Preview</w:t>
+            </w:r>
+            <w:r>
+              <w:rPr>
+                <w:rFonts w:hint="cs"/>
+                <w:rtl/>
+                <w:lang w:bidi="fa-IR"/>
+              </w:rPr>
+              <w:t xml:space="preserve"> برای آن نمایش می دهد.</w:t>
+            </w:r>
+          </w:p>
+        </w:tc>
+        <w:tc>
+          <w:tcPr>
+            <w:tcW w:w="4805" w:type="dxa"/>
+            <w:gridSpan w:val="3"/>
+            <w:tcBorders>
+              <w:bottom w:val="single" w:sz="4" w:space="0" w:color="auto"/>
+            </w:tcBorders>
+          </w:tcPr>
+          <w:p>
+            <w:pPr>
+              <w:jc w:val="right"/>
+            </w:pPr>
+          </w:p>
+        </w:tc>
+      </w:tr>
+      <w:tr>
+        <w:tblPrEx>
+          <w:tblLook w:val="0000"/>
+        </w:tblPrEx>
+        <w:trPr>
+          <w:trHeight w:val="787"/>
+        </w:trPr>
+        <w:tc>
+          <w:tcPr>
+            <w:tcW w:w="4873" w:type="dxa"/>
+          </w:tcPr>
+          <w:p>
+            <w:pPr>
+              <w:bidi/>
+              <w:jc w:val="both"/>
+              <w:rPr>
+                <w:rFonts w:hint="cs"/>
+                <w:rtl/>
+                <w:lang w:bidi="fa-IR"/>
+              </w:rPr>
+            </w:pPr>
+            <w:r>
+              <w:rPr>
+                <w:rFonts w:hint="cs"/>
+                <w:rtl/>
+              </w:rPr>
+              <w:t xml:space="preserve">9. سیستم عکس را ذخیره کرده و صفحه ی </w:t>
+            </w:r>
+            <w:r>
+              <w:t>Upload</w:t>
+            </w:r>
+            <w:r>
+              <w:rPr>
+                <w:rFonts w:hint="cs"/>
+                <w:rtl/>
+                <w:lang w:bidi="fa-IR"/>
+              </w:rPr>
+              <w:t xml:space="preserve"> را می بندد.</w:t>
+            </w:r>
+          </w:p>
+        </w:tc>
+        <w:tc>
+          <w:tcPr>
+            <w:tcW w:w="4805" w:type="dxa"/>
+            <w:gridSpan w:val="3"/>
+          </w:tcPr>
+          <w:p>
+            <w:pPr>
+              <w:bidi/>
+              <w:jc w:val="both"/>
+            </w:pPr>
+            <w:r>
+              <w:rPr>
+                <w:rFonts w:hint="cs"/>
+                <w:rtl/>
+              </w:rPr>
+              <w:t>8. کاربر در صورت رضایت، دکمه ی تایید را می فشارد.</w:t>
+            </w:r>
+          </w:p>
+        </w:tc>
+      </w:tr>
+    </w:tbl>
+    <w:p>
+      <w:pPr>
+        <w:bidi/>
+        <w:jc w:val="both"/>
+      </w:pPr>
+      <w:r>
+        <w:rPr>
+          <w:rFonts w:hint="cs"/>
+          <w:b/>
+          <w:bCs/>
+          <w:color w:val="000000" w:themeColor="text1"/>
+          <w:rtl/>
+        </w:rPr>
+        <w:t>اضافه کردن یا ویرایش عکس شخصی پروفایل</w:t>
+      </w:r>
+    </w:p>
+    <w:p>
+      <w:pPr>
+        <w:rPr>
+          <w:rFonts w:hint="cs"/>
+          <w:rtl/>
+        </w:rPr>
+      </w:pPr>
+    </w:p>
+    <w:tbl>
+      <w:tblPr>
+        <w:tblStyle w:val="TableGrid"/>
+        <w:tblpPr w:leftFromText="180" w:rightFromText="180" w:vertAnchor="text" w:horzAnchor="margin" w:tblpY="-33"/>
+        <w:tblW w:w="9586" w:type="dxa"/>
+        <w:tblLook w:val="04A0"/>
+      </w:tblPr>
+      <w:tblGrid>
+        <w:gridCol w:w="4793"/>
+        <w:gridCol w:w="4793"/>
+      </w:tblGrid>
+      <w:tr>
+        <w:trPr>
+          <w:trHeight w:val="737"/>
+        </w:trPr>
+        <w:tc>
+          <w:tcPr>
+            <w:tcW w:w="4793" w:type="dxa"/>
+            <w:shd w:val="clear" w:color="auto" w:fill="E5B8B7" w:themeFill="accent2" w:themeFillTint="66"/>
+            <w:vAlign w:val="center"/>
+          </w:tcPr>
+          <w:p>
+            <w:pPr>
+              <w:jc w:val="center"/>
+              <w:rPr>
+                <w:lang w:bidi="fa-IR"/>
+              </w:rPr>
+            </w:pPr>
+            <w:r>
+              <w:rPr>
+                <w:rFonts w:hint="cs"/>
+                <w:b/>
+                <w:bCs/>
+                <w:rtl/>
+                <w:lang w:bidi="fa-IR"/>
+              </w:rPr>
+              <w:lastRenderedPageBreak/>
+              <w:t>واکنش سیستم</w:t>
+            </w:r>
+          </w:p>
+        </w:tc>
+        <w:tc>
+          <w:tcPr>
+            <w:tcW w:w="4793" w:type="dxa"/>
+            <w:shd w:val="clear" w:color="auto" w:fill="E5B8B7" w:themeFill="accent2" w:themeFillTint="66"/>
+            <w:vAlign w:val="center"/>
+          </w:tcPr>
+          <w:p>
+            <w:pPr>
+              <w:jc w:val="center"/>
+              <w:rPr>
+                <w:lang w:bidi="fa-IR"/>
+              </w:rPr>
+            </w:pPr>
+            <w:r>
+              <w:rPr>
+                <w:rFonts w:hint="cs"/>
+                <w:b/>
+                <w:bCs/>
+                <w:color w:val="000000" w:themeColor="text1"/>
+                <w:rtl/>
+                <w:lang w:bidi="fa-IR"/>
+              </w:rPr>
+              <w:t>سایر موارد</w:t>
+            </w:r>
+          </w:p>
+        </w:tc>
+      </w:tr>
+      <w:tr>
+        <w:trPr>
+          <w:trHeight w:val="415"/>
+        </w:trPr>
+        <w:tc>
+          <w:tcPr>
+            <w:tcW w:w="4793" w:type="dxa"/>
+            <w:vAlign w:val="center"/>
+          </w:tcPr>
+          <w:p>
+            <w:pPr>
+              <w:bidi/>
+              <w:jc w:val="both"/>
+              <w:rPr>
+                <w:rFonts w:hint="cs"/>
+                <w:rtl/>
+                <w:lang w:bidi="fa-IR"/>
+              </w:rPr>
+            </w:pPr>
+            <w:r>
+              <w:rPr>
+                <w:rFonts w:hint="cs"/>
+                <w:rtl/>
+                <w:lang w:bidi="fa-IR"/>
+              </w:rPr>
+              <w:t xml:space="preserve">کاربر می تواند در </w:t>
+            </w:r>
+            <w:r>
+              <w:rPr>
+                <w:lang w:bidi="fa-IR"/>
+              </w:rPr>
+              <w:t>Home Page</w:t>
+            </w:r>
+            <w:r>
+              <w:rPr>
+                <w:rFonts w:hint="cs"/>
+                <w:rtl/>
+                <w:lang w:bidi="fa-IR"/>
+              </w:rPr>
+              <w:t xml:space="preserve"> ، برای تغییر عکس شخصی پروفایل، روی عکس کلیک کند. در اینصورت، به مرحله ی 4 برو.</w:t>
+            </w:r>
+          </w:p>
+        </w:tc>
+        <w:tc>
+          <w:tcPr>
+            <w:tcW w:w="4793" w:type="dxa"/>
+            <w:vAlign w:val="center"/>
+          </w:tcPr>
+          <w:p>
+            <w:pPr>
+              <w:jc w:val="center"/>
+              <w:rPr>
+                <w:lang w:bidi="fa-IR"/>
+              </w:rPr>
+            </w:pPr>
+            <w:r>
+              <w:rPr>
+                <w:rFonts w:hint="cs"/>
+                <w:rtl/>
+                <w:lang w:bidi="fa-IR"/>
+              </w:rPr>
+              <w:t>بند1</w:t>
+            </w:r>
+          </w:p>
+        </w:tc>
+      </w:tr>
+    </w:tbl>
+    <w:p>
+      <w:pPr>
+        <w:jc w:val="right"/>
+        <w:rPr>
+          <w:rtl/>
+        </w:rPr>
+      </w:pPr>
+    </w:p>
+    <w:p>
+      <w:pPr>
+        <w:bidi/>
+        <w:jc w:val="both"/>
       </w:pPr>
     </w:p>
     <w:p/>
@@ -2261,7 +4690,7 @@
 </file>
 
 <file path=word/styles.xml><?xml version="1.0" encoding="utf-8"?>
-<w:styles xmlns:mc="http://schemas.openxmlformats.org/markup-compatibility/2006" xmlns:r="http://schemas.openxmlformats.org/officeDocument/2006/relationships" xmlns:w="http://schemas.openxmlformats.org/wordprocessingml/2006/main" xmlns:w14="http://schemas.microsoft.com/office/word/2010/wordml" mc:Ignorable="w14">
+<w:styles xmlns:r="http://schemas.openxmlformats.org/officeDocument/2006/relationships" xmlns:w="http://schemas.openxmlformats.org/wordprocessingml/2006/main">
   <w:docDefaults>
     <w:rPrDefault>
       <w:rPr>
@@ -2437,6 +4866,7 @@
     <w:uiPriority w:val="99"/>
     <w:semiHidden/>
     <w:unhideWhenUsed/>
+    <w:qFormat/>
     <w:tblPr>
       <w:tblInd w:w="0" w:type="dxa"/>
       <w:tblCellMar>

</xml_diff>